<commit_message>
Update design,, fix type, clarify sentence.
Clarified when a cmd is tracked within IOCTL_SEND_64B_CMD.
</commit_message>
<xml_diff>
--- a/readme.api.docx
+++ b/readme.api.docx
@@ -23,7 +23,7 @@
           <w:sz w:val="18"/>
           <w:szCs w:val="14"/>
         </w:rPr>
-        <w:t>Document VERSION 1.2</w:t>
+        <w:t>Document VERSION 1.3</w:t>
       </w:r>
     </w:p>
     <w:p>
@@ -77,7 +77,7 @@
           <w:sz w:val="14"/>
           <w:szCs w:val="14"/>
         </w:rPr>
-        <w:object w:dxaOrig="11575" w:dyaOrig="15175">
+        <w:object w:dxaOrig="11574" w:dyaOrig="15175">
           <v:shapetype id="_x0000_t75" coordsize="21600,21600" o:spt="75" o:preferrelative="t" path="m@4@5l@4@11@9@11@9@5xe" filled="f" stroked="f">
             <v:stroke joinstyle="miter"/>
             <v:formulas>
@@ -97,10 +97,10 @@
             <v:path o:extrusionok="f" gradientshapeok="t" o:connecttype="rect"/>
             <o:lock v:ext="edit" aspectratio="t"/>
           </v:shapetype>
-          <v:shape id="_x0000_i1025" type="#_x0000_t75" style="width:460.55pt;height:534.25pt" o:ole="">
+          <v:shape id="_x0000_i1025" type="#_x0000_t75" style="width:460.7pt;height:534.1pt" o:ole="">
             <v:imagedata r:id="rId7" o:title=""/>
           </v:shape>
-          <o:OLEObject Type="Embed" ProgID="Visio.Drawing.11" ShapeID="_x0000_i1025" DrawAspect="Content" ObjectID="_1378118998" r:id="rId8"/>
+          <o:OLEObject Type="Embed" ProgID="Visio.Drawing.11" ShapeID="_x0000_i1025" DrawAspect="Content" ObjectID="_1378559914" r:id="rId8"/>
         </w:object>
       </w:r>
     </w:p>
@@ -18997,8 +18997,922 @@
           <w:sz w:val="14"/>
           <w:szCs w:val="14"/>
         </w:rPr>
-        <w:t>metrics_device_</w:t>
-      </w:r>
+        <w:t>metrics_device_list[this_device].</w:t>
+      </w:r>
+      <w:r>
+        <w:rPr>
+          <w:rFonts w:ascii="Times New Roman" w:hAnsi="Times New Roman" w:cs="Times New Roman"/>
+          <w:sz w:val="14"/>
+          <w:szCs w:val="14"/>
+        </w:rPr>
+        <w:t>metrics_sq_list[i].private_sq.</w:t>
+      </w:r>
+      <w:r>
+        <w:rPr>
+          <w:rFonts w:ascii="Times New Roman" w:hAnsi="Times New Roman" w:cs="Times New Roman"/>
+          <w:sz w:val="14"/>
+          <w:szCs w:val="14"/>
+        </w:rPr>
+        <w:t>cmd_track_list</w:t>
+      </w:r>
+      <w:r>
+        <w:rPr>
+          <w:rFonts w:ascii="Times New Roman" w:hAnsi="Times New Roman" w:cs="Times New Roman"/>
+          <w:sz w:val="14"/>
+          <w:szCs w:val="14"/>
+        </w:rPr>
+        <w:t>[append] only when…</w:t>
+      </w:r>
+    </w:p>
+    <w:p>
+      <w:pPr>
+        <w:pStyle w:val="ListParagraph"/>
+        <w:numPr>
+          <w:ilvl w:val="6"/>
+          <w:numId w:val="1"/>
+        </w:numPr>
+        <w:rPr>
+          <w:rFonts w:ascii="Times New Roman" w:hAnsi="Times New Roman" w:cs="Times New Roman"/>
+          <w:sz w:val="14"/>
+          <w:szCs w:val="14"/>
+        </w:rPr>
+      </w:pPr>
+      <w:r>
+        <w:rPr>
+          <w:rFonts w:ascii="Times New Roman" w:hAnsi="Times New Roman" w:cs="Times New Roman"/>
+          <w:sz w:val="14"/>
+          <w:szCs w:val="14"/>
+        </w:rPr>
+        <w:t>The ‘</w:t>
+      </w:r>
+      <w:proofErr w:type="spellStart"/>
+      <w:r>
+        <w:rPr>
+          <w:rFonts w:ascii="Times New Roman" w:hAnsi="Times New Roman" w:cs="Times New Roman"/>
+          <w:sz w:val="14"/>
+          <w:szCs w:val="14"/>
+        </w:rPr>
+        <w:t>dataBuf</w:t>
+      </w:r>
+      <w:proofErr w:type="spellEnd"/>
+      <w:r>
+        <w:rPr>
+          <w:rFonts w:ascii="Times New Roman" w:hAnsi="Times New Roman" w:cs="Times New Roman"/>
+          <w:sz w:val="14"/>
+          <w:szCs w:val="14"/>
+        </w:rPr>
+        <w:t>’ requires a PRP list.</w:t>
+      </w:r>
+    </w:p>
+    <w:p>
+      <w:pPr>
+        <w:pStyle w:val="ListParagraph"/>
+        <w:numPr>
+          <w:ilvl w:val="5"/>
+          <w:numId w:val="1"/>
+        </w:numPr>
+        <w:rPr>
+          <w:rFonts w:ascii="Times New Roman" w:hAnsi="Times New Roman" w:cs="Times New Roman"/>
+          <w:sz w:val="14"/>
+          <w:szCs w:val="14"/>
+        </w:rPr>
+      </w:pPr>
+      <w:r>
+        <w:rPr>
+          <w:rFonts w:ascii="Times New Roman" w:hAnsi="Times New Roman" w:cs="Times New Roman"/>
+          <w:sz w:val="14"/>
+          <w:szCs w:val="14"/>
+        </w:rPr>
+        <w:t>How to create a new node</w:t>
+      </w:r>
+    </w:p>
+    <w:p>
+      <w:pPr>
+        <w:pStyle w:val="ListParagraph"/>
+        <w:numPr>
+          <w:ilvl w:val="6"/>
+          <w:numId w:val="1"/>
+        </w:numPr>
+        <w:rPr>
+          <w:rFonts w:ascii="Times New Roman" w:hAnsi="Times New Roman" w:cs="Times New Roman"/>
+          <w:sz w:val="14"/>
+          <w:szCs w:val="14"/>
+        </w:rPr>
+      </w:pPr>
+      <w:r>
+        <w:rPr>
+          <w:rFonts w:ascii="Times New Roman" w:hAnsi="Times New Roman" w:cs="Times New Roman"/>
+          <w:sz w:val="14"/>
+          <w:szCs w:val="14"/>
+        </w:rPr>
+        <w:t>Create a new node within metrics_device_list[this_device].</w:t>
+      </w:r>
+      <w:r>
+        <w:rPr>
+          <w:rFonts w:ascii="Times New Roman" w:hAnsi="Times New Roman" w:cs="Times New Roman"/>
+          <w:sz w:val="14"/>
+          <w:szCs w:val="14"/>
+        </w:rPr>
+        <w:t>metrics_sq_list[i].private_sq.</w:t>
+      </w:r>
+      <w:r>
+        <w:rPr>
+          <w:rFonts w:ascii="Times New Roman" w:hAnsi="Times New Roman" w:cs="Times New Roman"/>
+          <w:sz w:val="14"/>
+          <w:szCs w:val="14"/>
+        </w:rPr>
+        <w:t>cmd_track_list</w:t>
+      </w:r>
+      <w:r>
+        <w:rPr>
+          <w:rFonts w:ascii="Times New Roman" w:hAnsi="Times New Roman" w:cs="Times New Roman"/>
+          <w:sz w:val="14"/>
+          <w:szCs w:val="14"/>
+        </w:rPr>
+        <w:t>[append]</w:t>
+      </w:r>
+    </w:p>
+    <w:p>
+      <w:pPr>
+        <w:pStyle w:val="ListParagraph"/>
+        <w:numPr>
+          <w:ilvl w:val="6"/>
+          <w:numId w:val="1"/>
+        </w:numPr>
+        <w:rPr>
+          <w:rFonts w:ascii="Times New Roman" w:hAnsi="Times New Roman" w:cs="Times New Roman"/>
+          <w:sz w:val="14"/>
+          <w:szCs w:val="14"/>
+        </w:rPr>
+      </w:pPr>
+      <w:r>
+        <w:rPr>
+          <w:rFonts w:ascii="Times New Roman" w:hAnsi="Times New Roman" w:cs="Times New Roman"/>
+          <w:sz w:val="14"/>
+          <w:szCs w:val="14"/>
+        </w:rPr>
+        <w:t>Look into the ‘</w:t>
+      </w:r>
+      <w:proofErr w:type="spellStart"/>
+      <w:r>
+        <w:rPr>
+          <w:rFonts w:ascii="Times New Roman" w:hAnsi="Times New Roman" w:cs="Times New Roman"/>
+          <w:sz w:val="14"/>
+          <w:szCs w:val="14"/>
+        </w:rPr>
+        <w:t>cmdBuf</w:t>
+      </w:r>
+      <w:proofErr w:type="spellEnd"/>
+      <w:r>
+        <w:rPr>
+          <w:rFonts w:ascii="Times New Roman" w:hAnsi="Times New Roman" w:cs="Times New Roman"/>
+          <w:sz w:val="14"/>
+          <w:szCs w:val="14"/>
+        </w:rPr>
+        <w:t xml:space="preserve">’ and remove the </w:t>
+      </w:r>
+      <w:proofErr w:type="spellStart"/>
+      <w:r>
+        <w:rPr>
+          <w:rFonts w:ascii="Times New Roman" w:hAnsi="Times New Roman" w:cs="Times New Roman"/>
+          <w:sz w:val="14"/>
+          <w:szCs w:val="14"/>
+        </w:rPr>
+        <w:t>opcode</w:t>
+      </w:r>
+      <w:proofErr w:type="spellEnd"/>
+      <w:r>
+        <w:rPr>
+          <w:rFonts w:ascii="Times New Roman" w:hAnsi="Times New Roman" w:cs="Times New Roman"/>
+          <w:sz w:val="14"/>
+          <w:szCs w:val="14"/>
+        </w:rPr>
+        <w:t xml:space="preserve"> and copy that to </w:t>
+      </w:r>
+      <w:r>
+        <w:rPr>
+          <w:rFonts w:ascii="Times New Roman" w:hAnsi="Times New Roman" w:cs="Times New Roman"/>
+          <w:sz w:val="14"/>
+          <w:szCs w:val="14"/>
+        </w:rPr>
+        <w:t>m</w:t>
+      </w:r>
+      <w:r>
+        <w:rPr>
+          <w:rFonts w:ascii="Times New Roman" w:hAnsi="Times New Roman" w:cs="Times New Roman"/>
+          <w:sz w:val="14"/>
+          <w:szCs w:val="14"/>
+        </w:rPr>
+        <w:t>etrics_device_list[this_device].</w:t>
+      </w:r>
+      <w:r>
+        <w:rPr>
+          <w:rFonts w:ascii="Times New Roman" w:hAnsi="Times New Roman" w:cs="Times New Roman"/>
+          <w:sz w:val="14"/>
+          <w:szCs w:val="14"/>
+        </w:rPr>
+        <w:t>metrics_sq_list[i].private_sq.</w:t>
+      </w:r>
+      <w:r>
+        <w:rPr>
+          <w:rFonts w:ascii="Times New Roman" w:hAnsi="Times New Roman" w:cs="Times New Roman"/>
+          <w:sz w:val="14"/>
+          <w:szCs w:val="14"/>
+        </w:rPr>
+        <w:t>cmd_track_list</w:t>
+      </w:r>
+      <w:r>
+        <w:rPr>
+          <w:rFonts w:ascii="Times New Roman" w:hAnsi="Times New Roman" w:cs="Times New Roman"/>
+          <w:sz w:val="14"/>
+          <w:szCs w:val="14"/>
+        </w:rPr>
+        <w:t>[append].</w:t>
+      </w:r>
+      <w:r>
+        <w:rPr>
+          <w:rFonts w:ascii="Times New Roman" w:hAnsi="Times New Roman" w:cs="Times New Roman"/>
+          <w:sz w:val="14"/>
+          <w:szCs w:val="14"/>
+        </w:rPr>
+        <w:t>opcode</w:t>
+      </w:r>
+    </w:p>
+    <w:p>
+      <w:pPr>
+        <w:pStyle w:val="ListParagraph"/>
+        <w:numPr>
+          <w:ilvl w:val="6"/>
+          <w:numId w:val="1"/>
+        </w:numPr>
+        <w:rPr>
+          <w:rFonts w:ascii="Times New Roman" w:hAnsi="Times New Roman" w:cs="Times New Roman"/>
+          <w:sz w:val="14"/>
+          <w:szCs w:val="14"/>
+        </w:rPr>
+      </w:pPr>
+      <w:r>
+        <w:rPr>
+          <w:rFonts w:ascii="Times New Roman" w:hAnsi="Times New Roman" w:cs="Times New Roman"/>
+          <w:sz w:val="14"/>
+          <w:szCs w:val="14"/>
+        </w:rPr>
+        <w:t xml:space="preserve">copy </w:t>
+      </w:r>
+      <w:r>
+        <w:rPr>
+          <w:rFonts w:ascii="Times New Roman" w:hAnsi="Times New Roman" w:cs="Times New Roman"/>
+          <w:sz w:val="14"/>
+          <w:szCs w:val="14"/>
+        </w:rPr>
+        <w:t>‘</w:t>
+      </w:r>
+      <w:proofErr w:type="spellStart"/>
+      <w:r>
+        <w:rPr>
+          <w:rFonts w:ascii="Times New Roman" w:hAnsi="Times New Roman" w:cs="Times New Roman"/>
+          <w:sz w:val="14"/>
+          <w:szCs w:val="14"/>
+        </w:rPr>
+        <w:t>cmdSet</w:t>
+      </w:r>
+      <w:proofErr w:type="spellEnd"/>
+      <w:r>
+        <w:rPr>
+          <w:rFonts w:ascii="Times New Roman" w:hAnsi="Times New Roman" w:cs="Times New Roman"/>
+          <w:sz w:val="14"/>
+          <w:szCs w:val="14"/>
+        </w:rPr>
+        <w:t>’</w:t>
+      </w:r>
+      <w:r>
+        <w:rPr>
+          <w:rFonts w:ascii="Times New Roman" w:hAnsi="Times New Roman" w:cs="Times New Roman"/>
+          <w:sz w:val="14"/>
+          <w:szCs w:val="14"/>
+        </w:rPr>
+        <w:t xml:space="preserve"> to metrics_device_list[this_device].</w:t>
+      </w:r>
+      <w:r>
+        <w:rPr>
+          <w:rFonts w:ascii="Times New Roman" w:hAnsi="Times New Roman" w:cs="Times New Roman"/>
+          <w:sz w:val="14"/>
+          <w:szCs w:val="14"/>
+        </w:rPr>
+        <w:t>metrics_sq_list[i].private_sq.</w:t>
+      </w:r>
+      <w:r>
+        <w:rPr>
+          <w:rFonts w:ascii="Times New Roman" w:hAnsi="Times New Roman" w:cs="Times New Roman"/>
+          <w:sz w:val="14"/>
+          <w:szCs w:val="14"/>
+        </w:rPr>
+        <w:t>cmd_track_list</w:t>
+      </w:r>
+      <w:r>
+        <w:rPr>
+          <w:rFonts w:ascii="Times New Roman" w:hAnsi="Times New Roman" w:cs="Times New Roman"/>
+          <w:sz w:val="14"/>
+          <w:szCs w:val="14"/>
+        </w:rPr>
+        <w:t>[append]</w:t>
+      </w:r>
+      <w:r>
+        <w:rPr>
+          <w:rFonts w:ascii="Times New Roman" w:hAnsi="Times New Roman" w:cs="Times New Roman"/>
+          <w:sz w:val="14"/>
+          <w:szCs w:val="14"/>
+        </w:rPr>
+        <w:t>.cmdSet</w:t>
+      </w:r>
+    </w:p>
+    <w:p>
+      <w:pPr>
+        <w:pStyle w:val="ListParagraph"/>
+        <w:numPr>
+          <w:ilvl w:val="6"/>
+          <w:numId w:val="1"/>
+        </w:numPr>
+        <w:rPr>
+          <w:rFonts w:ascii="Times New Roman" w:hAnsi="Times New Roman" w:cs="Times New Roman"/>
+          <w:sz w:val="14"/>
+          <w:szCs w:val="14"/>
+        </w:rPr>
+      </w:pPr>
+      <w:r>
+        <w:rPr>
+          <w:rFonts w:ascii="Times New Roman" w:hAnsi="Times New Roman" w:cs="Times New Roman"/>
+          <w:sz w:val="14"/>
+          <w:szCs w:val="14"/>
+        </w:rPr>
+        <w:t xml:space="preserve">copy </w:t>
+      </w:r>
+      <w:r>
+        <w:rPr>
+          <w:rFonts w:ascii="Times New Roman" w:hAnsi="Times New Roman" w:cs="Times New Roman"/>
+          <w:sz w:val="14"/>
+          <w:szCs w:val="14"/>
+        </w:rPr>
+        <w:t>metrics_device_list[this_device].</w:t>
+      </w:r>
+      <w:r>
+        <w:rPr>
+          <w:rFonts w:ascii="Times New Roman" w:hAnsi="Times New Roman" w:cs="Times New Roman"/>
+          <w:sz w:val="14"/>
+          <w:szCs w:val="14"/>
+        </w:rPr>
+        <w:t>metrics_sq_list[q_id].private_sq.</w:t>
+      </w:r>
+      <w:r>
+        <w:rPr>
+          <w:rFonts w:ascii="Times New Roman" w:hAnsi="Times New Roman" w:cs="Times New Roman"/>
+          <w:sz w:val="14"/>
+          <w:szCs w:val="14"/>
+        </w:rPr>
+        <w:t>unique_cmd_id to metrics_device_list[this_device].</w:t>
+      </w:r>
+      <w:r>
+        <w:rPr>
+          <w:rFonts w:ascii="Times New Roman" w:hAnsi="Times New Roman" w:cs="Times New Roman"/>
+          <w:sz w:val="14"/>
+          <w:szCs w:val="14"/>
+        </w:rPr>
+        <w:t>metrics_sq_list[i].private_sq.</w:t>
+      </w:r>
+      <w:r>
+        <w:rPr>
+          <w:rFonts w:ascii="Times New Roman" w:hAnsi="Times New Roman" w:cs="Times New Roman"/>
+          <w:sz w:val="14"/>
+          <w:szCs w:val="14"/>
+        </w:rPr>
+        <w:t>cmd_track_list</w:t>
+      </w:r>
+      <w:r>
+        <w:rPr>
+          <w:rFonts w:ascii="Times New Roman" w:hAnsi="Times New Roman" w:cs="Times New Roman"/>
+          <w:sz w:val="14"/>
+          <w:szCs w:val="14"/>
+        </w:rPr>
+        <w:t>[append]</w:t>
+      </w:r>
+      <w:r>
+        <w:rPr>
+          <w:rFonts w:ascii="Times New Roman" w:hAnsi="Times New Roman" w:cs="Times New Roman"/>
+          <w:sz w:val="14"/>
+          <w:szCs w:val="14"/>
+        </w:rPr>
+        <w:t>.unique_id</w:t>
+      </w:r>
+    </w:p>
+    <w:p>
+      <w:pPr>
+        <w:pStyle w:val="ListParagraph"/>
+        <w:numPr>
+          <w:ilvl w:val="2"/>
+          <w:numId w:val="1"/>
+        </w:numPr>
+        <w:rPr>
+          <w:rFonts w:ascii="Times New Roman" w:hAnsi="Times New Roman" w:cs="Times New Roman"/>
+          <w:sz w:val="14"/>
+          <w:szCs w:val="14"/>
+        </w:rPr>
+      </w:pPr>
+      <w:r>
+        <w:rPr>
+          <w:rFonts w:ascii="Times New Roman" w:hAnsi="Times New Roman" w:cs="Times New Roman"/>
+          <w:sz w:val="14"/>
+          <w:szCs w:val="14"/>
+        </w:rPr>
+        <w:t>IOCTL_RING_SQ_DOORBELL</w:t>
+      </w:r>
+    </w:p>
+    <w:p>
+      <w:pPr>
+        <w:pStyle w:val="ListParagraph"/>
+        <w:numPr>
+          <w:ilvl w:val="3"/>
+          <w:numId w:val="1"/>
+        </w:numPr>
+        <w:rPr>
+          <w:rFonts w:ascii="Times New Roman" w:hAnsi="Times New Roman" w:cs="Times New Roman"/>
+          <w:sz w:val="14"/>
+          <w:szCs w:val="14"/>
+        </w:rPr>
+      </w:pPr>
+      <w:r>
+        <w:rPr>
+          <w:rFonts w:ascii="Times New Roman" w:hAnsi="Times New Roman" w:cs="Times New Roman"/>
+          <w:sz w:val="14"/>
+          <w:szCs w:val="14"/>
+        </w:rPr>
+        <w:t xml:space="preserve">U16 </w:t>
+      </w:r>
+      <w:proofErr w:type="spellStart"/>
+      <w:r>
+        <w:rPr>
+          <w:rFonts w:ascii="Times New Roman" w:hAnsi="Times New Roman" w:cs="Times New Roman"/>
+          <w:sz w:val="14"/>
+          <w:szCs w:val="14"/>
+        </w:rPr>
+        <w:t>q_id</w:t>
+      </w:r>
+      <w:proofErr w:type="spellEnd"/>
+      <w:r>
+        <w:rPr>
+          <w:rFonts w:ascii="Times New Roman" w:hAnsi="Times New Roman" w:cs="Times New Roman"/>
+          <w:sz w:val="14"/>
+          <w:szCs w:val="14"/>
+        </w:rPr>
+        <w:t>;</w:t>
+      </w:r>
+    </w:p>
+    <w:p>
+      <w:pPr>
+        <w:pStyle w:val="ListParagraph"/>
+        <w:numPr>
+          <w:ilvl w:val="4"/>
+          <w:numId w:val="1"/>
+        </w:numPr>
+        <w:rPr>
+          <w:rFonts w:ascii="Times New Roman" w:hAnsi="Times New Roman" w:cs="Times New Roman"/>
+          <w:sz w:val="14"/>
+          <w:szCs w:val="14"/>
+        </w:rPr>
+      </w:pPr>
+      <w:r>
+        <w:rPr>
+          <w:rFonts w:ascii="Times New Roman" w:hAnsi="Times New Roman" w:cs="Times New Roman"/>
+          <w:sz w:val="14"/>
+          <w:szCs w:val="14"/>
+        </w:rPr>
+        <w:t>id of the SQ to ring its doorbell,</w:t>
+      </w:r>
+    </w:p>
+    <w:p>
+      <w:pPr>
+        <w:pStyle w:val="ListParagraph"/>
+        <w:numPr>
+          <w:ilvl w:val="4"/>
+          <w:numId w:val="1"/>
+        </w:numPr>
+        <w:rPr>
+          <w:rFonts w:ascii="Times New Roman" w:hAnsi="Times New Roman" w:cs="Times New Roman"/>
+          <w:sz w:val="14"/>
+          <w:szCs w:val="14"/>
+        </w:rPr>
+      </w:pPr>
+      <w:r>
+        <w:rPr>
+          <w:rFonts w:ascii="Times New Roman" w:hAnsi="Times New Roman" w:cs="Times New Roman"/>
+          <w:sz w:val="14"/>
+          <w:szCs w:val="14"/>
+        </w:rPr>
+        <w:t>seek fo</w:t>
+      </w:r>
+      <w:r>
+        <w:rPr>
+          <w:rFonts w:ascii="Times New Roman" w:hAnsi="Times New Roman" w:cs="Times New Roman"/>
+          <w:sz w:val="14"/>
+          <w:szCs w:val="14"/>
+        </w:rPr>
+        <w:t xml:space="preserve">r the SQ within </w:t>
+      </w:r>
+      <w:proofErr w:type="spellStart"/>
+      <w:r>
+        <w:rPr>
+          <w:rFonts w:ascii="Times New Roman" w:hAnsi="Times New Roman" w:cs="Times New Roman"/>
+          <w:sz w:val="14"/>
+          <w:szCs w:val="14"/>
+        </w:rPr>
+        <w:t>m</w:t>
+      </w:r>
+      <w:r>
+        <w:rPr>
+          <w:rFonts w:ascii="Times New Roman" w:hAnsi="Times New Roman" w:cs="Times New Roman"/>
+          <w:sz w:val="14"/>
+          <w:szCs w:val="14"/>
+        </w:rPr>
+        <w:t>etrics_device_list</w:t>
+      </w:r>
+      <w:proofErr w:type="spellEnd"/>
+      <w:r>
+        <w:rPr>
+          <w:rFonts w:ascii="Times New Roman" w:hAnsi="Times New Roman" w:cs="Times New Roman"/>
+          <w:sz w:val="14"/>
+          <w:szCs w:val="14"/>
+        </w:rPr>
+        <w:t>[</w:t>
+      </w:r>
+      <w:proofErr w:type="spellStart"/>
+      <w:r>
+        <w:rPr>
+          <w:rFonts w:ascii="Times New Roman" w:hAnsi="Times New Roman" w:cs="Times New Roman"/>
+          <w:sz w:val="14"/>
+          <w:szCs w:val="14"/>
+        </w:rPr>
+        <w:t>this_device</w:t>
+      </w:r>
+      <w:proofErr w:type="spellEnd"/>
+      <w:r>
+        <w:rPr>
+          <w:rFonts w:ascii="Times New Roman" w:hAnsi="Times New Roman" w:cs="Times New Roman"/>
+          <w:sz w:val="14"/>
+          <w:szCs w:val="14"/>
+        </w:rPr>
+        <w:t>]</w:t>
+      </w:r>
+      <w:r>
+        <w:rPr>
+          <w:rFonts w:ascii="Times New Roman" w:hAnsi="Times New Roman" w:cs="Times New Roman"/>
+          <w:sz w:val="14"/>
+          <w:szCs w:val="14"/>
+        </w:rPr>
+        <w:t>.</w:t>
+      </w:r>
+      <w:proofErr w:type="spellStart"/>
+      <w:r>
+        <w:rPr>
+          <w:rFonts w:ascii="Times New Roman" w:hAnsi="Times New Roman" w:cs="Times New Roman"/>
+          <w:sz w:val="14"/>
+          <w:szCs w:val="14"/>
+        </w:rPr>
+        <w:t>metrics_sq</w:t>
+      </w:r>
+      <w:r>
+        <w:rPr>
+          <w:rFonts w:ascii="Times New Roman" w:hAnsi="Times New Roman" w:cs="Times New Roman"/>
+          <w:sz w:val="14"/>
+          <w:szCs w:val="14"/>
+        </w:rPr>
+        <w:t>_list</w:t>
+      </w:r>
+      <w:proofErr w:type="spellEnd"/>
+      <w:r>
+        <w:rPr>
+          <w:rFonts w:ascii="Times New Roman" w:hAnsi="Times New Roman" w:cs="Times New Roman"/>
+          <w:sz w:val="14"/>
+          <w:szCs w:val="14"/>
+        </w:rPr>
+        <w:t>[]</w:t>
+      </w:r>
+    </w:p>
+    <w:p>
+      <w:pPr>
+        <w:pStyle w:val="ListParagraph"/>
+        <w:numPr>
+          <w:ilvl w:val="5"/>
+          <w:numId w:val="1"/>
+        </w:numPr>
+        <w:rPr>
+          <w:rFonts w:ascii="Times New Roman" w:hAnsi="Times New Roman" w:cs="Times New Roman"/>
+          <w:sz w:val="14"/>
+          <w:szCs w:val="14"/>
+        </w:rPr>
+      </w:pPr>
+      <w:r>
+        <w:rPr>
+          <w:rFonts w:ascii="Times New Roman" w:hAnsi="Times New Roman" w:cs="Times New Roman"/>
+          <w:sz w:val="14"/>
+          <w:szCs w:val="14"/>
+        </w:rPr>
+        <w:t>Copy</w:t>
+      </w:r>
+      <w:r>
+        <w:rPr>
+          <w:rFonts w:ascii="Times New Roman" w:hAnsi="Times New Roman" w:cs="Times New Roman"/>
+          <w:sz w:val="14"/>
+          <w:szCs w:val="14"/>
+        </w:rPr>
+        <w:t xml:space="preserve"> m</w:t>
+      </w:r>
+      <w:r>
+        <w:rPr>
+          <w:rFonts w:ascii="Times New Roman" w:hAnsi="Times New Roman" w:cs="Times New Roman"/>
+          <w:sz w:val="14"/>
+          <w:szCs w:val="14"/>
+        </w:rPr>
+        <w:t>etrics_device_list[this_device]</w:t>
+      </w:r>
+      <w:r>
+        <w:rPr>
+          <w:rFonts w:ascii="Times New Roman" w:hAnsi="Times New Roman" w:cs="Times New Roman"/>
+          <w:sz w:val="14"/>
+          <w:szCs w:val="14"/>
+        </w:rPr>
+        <w:t>.metrics_sq</w:t>
+      </w:r>
+      <w:r>
+        <w:rPr>
+          <w:rFonts w:ascii="Times New Roman" w:hAnsi="Times New Roman" w:cs="Times New Roman"/>
+          <w:sz w:val="14"/>
+          <w:szCs w:val="14"/>
+        </w:rPr>
+        <w:t>_list[q_id]</w:t>
+      </w:r>
+      <w:r>
+        <w:rPr>
+          <w:rFonts w:ascii="Times New Roman" w:hAnsi="Times New Roman" w:cs="Times New Roman"/>
+          <w:sz w:val="14"/>
+          <w:szCs w:val="14"/>
+        </w:rPr>
+        <w:t>.public_sq.tail_ptr_</w:t>
+      </w:r>
+      <w:r>
+        <w:rPr>
+          <w:rFonts w:ascii="Times New Roman" w:hAnsi="Times New Roman" w:cs="Times New Roman"/>
+          <w:sz w:val="14"/>
+          <w:szCs w:val="14"/>
+        </w:rPr>
+        <w:t>vir</w:t>
+      </w:r>
+      <w:r>
+        <w:rPr>
+          <w:rFonts w:ascii="Times New Roman" w:hAnsi="Times New Roman" w:cs="Times New Roman"/>
+          <w:sz w:val="14"/>
+          <w:szCs w:val="14"/>
+        </w:rPr>
+        <w:t xml:space="preserve"> to:</w:t>
+      </w:r>
+    </w:p>
+    <w:p>
+      <w:pPr>
+        <w:pStyle w:val="ListParagraph"/>
+        <w:numPr>
+          <w:ilvl w:val="6"/>
+          <w:numId w:val="1"/>
+        </w:numPr>
+        <w:rPr>
+          <w:rFonts w:ascii="Times New Roman" w:hAnsi="Times New Roman" w:cs="Times New Roman"/>
+          <w:sz w:val="14"/>
+          <w:szCs w:val="14"/>
+        </w:rPr>
+      </w:pPr>
+      <w:r>
+        <w:rPr>
+          <w:rFonts w:ascii="Times New Roman" w:hAnsi="Times New Roman" w:cs="Times New Roman"/>
+          <w:sz w:val="14"/>
+          <w:szCs w:val="14"/>
+        </w:rPr>
+        <w:t>m</w:t>
+      </w:r>
+      <w:r>
+        <w:rPr>
+          <w:rFonts w:ascii="Times New Roman" w:hAnsi="Times New Roman" w:cs="Times New Roman"/>
+          <w:sz w:val="14"/>
+          <w:szCs w:val="14"/>
+        </w:rPr>
+        <w:t>etrics_device_list[this_device]</w:t>
+      </w:r>
+      <w:r>
+        <w:rPr>
+          <w:rFonts w:ascii="Times New Roman" w:hAnsi="Times New Roman" w:cs="Times New Roman"/>
+          <w:sz w:val="14"/>
+          <w:szCs w:val="14"/>
+        </w:rPr>
+        <w:t>.metrics_sq</w:t>
+      </w:r>
+      <w:r>
+        <w:rPr>
+          <w:rFonts w:ascii="Times New Roman" w:hAnsi="Times New Roman" w:cs="Times New Roman"/>
+          <w:sz w:val="14"/>
+          <w:szCs w:val="14"/>
+        </w:rPr>
+        <w:t>_list[q_id].public_sq</w:t>
+      </w:r>
+      <w:r>
+        <w:rPr>
+          <w:rFonts w:ascii="Times New Roman" w:hAnsi="Times New Roman" w:cs="Times New Roman"/>
+          <w:sz w:val="14"/>
+          <w:szCs w:val="14"/>
+        </w:rPr>
+        <w:t xml:space="preserve">.tail_ptr </w:t>
+      </w:r>
+    </w:p>
+    <w:p>
+      <w:pPr>
+        <w:pStyle w:val="ListParagraph"/>
+        <w:numPr>
+          <w:ilvl w:val="6"/>
+          <w:numId w:val="1"/>
+        </w:numPr>
+        <w:rPr>
+          <w:rFonts w:ascii="Times New Roman" w:hAnsi="Times New Roman" w:cs="Times New Roman"/>
+          <w:sz w:val="14"/>
+          <w:szCs w:val="14"/>
+        </w:rPr>
+      </w:pPr>
+      <w:r>
+        <w:rPr>
+          <w:rFonts w:ascii="Times New Roman" w:hAnsi="Times New Roman" w:cs="Times New Roman"/>
+          <w:sz w:val="14"/>
+          <w:szCs w:val="14"/>
+        </w:rPr>
+        <w:t xml:space="preserve">the appropriate </w:t>
+      </w:r>
+      <w:proofErr w:type="spellStart"/>
+      <w:r>
+        <w:rPr>
+          <w:rFonts w:ascii="Times New Roman" w:hAnsi="Times New Roman" w:cs="Times New Roman"/>
+          <w:sz w:val="14"/>
+          <w:szCs w:val="14"/>
+        </w:rPr>
+        <w:t>SQxTDBL</w:t>
+      </w:r>
+      <w:proofErr w:type="spellEnd"/>
+      <w:r>
+        <w:rPr>
+          <w:rFonts w:ascii="Times New Roman" w:hAnsi="Times New Roman" w:cs="Times New Roman"/>
+          <w:sz w:val="14"/>
+          <w:szCs w:val="14"/>
+        </w:rPr>
+        <w:t xml:space="preserve"> register</w:t>
+      </w:r>
+    </w:p>
+    <w:p>
+      <w:pPr>
+        <w:pStyle w:val="ListParagraph"/>
+        <w:numPr>
+          <w:ilvl w:val="2"/>
+          <w:numId w:val="1"/>
+        </w:numPr>
+        <w:rPr>
+          <w:rFonts w:ascii="Times New Roman" w:hAnsi="Times New Roman" w:cs="Times New Roman"/>
+          <w:sz w:val="14"/>
+          <w:szCs w:val="14"/>
+        </w:rPr>
+      </w:pPr>
+      <w:r>
+        <w:rPr>
+          <w:rFonts w:ascii="Times New Roman" w:hAnsi="Times New Roman" w:cs="Times New Roman"/>
+          <w:sz w:val="14"/>
+          <w:szCs w:val="14"/>
+        </w:rPr>
+        <w:t>IOCTL_REAP_INQUIRY</w:t>
+      </w:r>
+    </w:p>
+    <w:p>
+      <w:pPr>
+        <w:pStyle w:val="ListParagraph"/>
+        <w:numPr>
+          <w:ilvl w:val="3"/>
+          <w:numId w:val="1"/>
+        </w:numPr>
+        <w:rPr>
+          <w:rFonts w:ascii="Times New Roman" w:hAnsi="Times New Roman" w:cs="Times New Roman"/>
+          <w:sz w:val="14"/>
+          <w:szCs w:val="14"/>
+        </w:rPr>
+      </w:pPr>
+      <w:r>
+        <w:rPr>
+          <w:rFonts w:ascii="Times New Roman" w:hAnsi="Times New Roman" w:cs="Times New Roman"/>
+          <w:sz w:val="14"/>
+          <w:szCs w:val="14"/>
+        </w:rPr>
+        <w:t xml:space="preserve">U16 </w:t>
+      </w:r>
+      <w:proofErr w:type="spellStart"/>
+      <w:r>
+        <w:rPr>
+          <w:rFonts w:ascii="Times New Roman" w:hAnsi="Times New Roman" w:cs="Times New Roman"/>
+          <w:sz w:val="14"/>
+          <w:szCs w:val="14"/>
+        </w:rPr>
+        <w:t>q_id</w:t>
+      </w:r>
+      <w:proofErr w:type="spellEnd"/>
+    </w:p>
+    <w:p>
+      <w:pPr>
+        <w:pStyle w:val="ListParagraph"/>
+        <w:numPr>
+          <w:ilvl w:val="4"/>
+          <w:numId w:val="1"/>
+        </w:numPr>
+        <w:rPr>
+          <w:rFonts w:ascii="Times New Roman" w:hAnsi="Times New Roman" w:cs="Times New Roman"/>
+          <w:sz w:val="14"/>
+          <w:szCs w:val="14"/>
+        </w:rPr>
+      </w:pPr>
+      <w:r>
+        <w:rPr>
+          <w:rFonts w:ascii="Times New Roman" w:hAnsi="Times New Roman" w:cs="Times New Roman"/>
+          <w:sz w:val="14"/>
+          <w:szCs w:val="14"/>
+        </w:rPr>
+        <w:t>Pass the CQ ID for which queue needs to be reaped. Q ID = 0 (ACQ) are supported, as well as all others.</w:t>
+      </w:r>
+    </w:p>
+    <w:p>
+      <w:pPr>
+        <w:pStyle w:val="ListParagraph"/>
+        <w:numPr>
+          <w:ilvl w:val="5"/>
+          <w:numId w:val="1"/>
+        </w:numPr>
+        <w:rPr>
+          <w:rFonts w:ascii="Times New Roman" w:hAnsi="Times New Roman" w:cs="Times New Roman"/>
+          <w:sz w:val="14"/>
+          <w:szCs w:val="14"/>
+        </w:rPr>
+      </w:pPr>
+      <w:r>
+        <w:rPr>
+          <w:rFonts w:ascii="Times New Roman" w:hAnsi="Times New Roman" w:cs="Times New Roman"/>
+          <w:sz w:val="14"/>
+          <w:szCs w:val="14"/>
+        </w:rPr>
+        <w:t>if (</w:t>
+      </w:r>
+      <w:proofErr w:type="spellStart"/>
+      <w:r>
+        <w:rPr>
+          <w:rFonts w:ascii="Times New Roman" w:hAnsi="Times New Roman" w:cs="Times New Roman"/>
+          <w:sz w:val="14"/>
+          <w:szCs w:val="14"/>
+        </w:rPr>
+        <w:t>q_id</w:t>
+      </w:r>
+      <w:proofErr w:type="spellEnd"/>
+      <w:r>
+        <w:rPr>
+          <w:rFonts w:ascii="Times New Roman" w:hAnsi="Times New Roman" w:cs="Times New Roman"/>
+          <w:sz w:val="14"/>
+          <w:szCs w:val="14"/>
+        </w:rPr>
+        <w:t xml:space="preserve"> == 0) then Compl</w:t>
+      </w:r>
+      <w:r>
+        <w:rPr>
+          <w:rFonts w:ascii="Times New Roman" w:hAnsi="Times New Roman" w:cs="Times New Roman"/>
+          <w:sz w:val="14"/>
+          <w:szCs w:val="14"/>
+        </w:rPr>
+        <w:t>etion Entry Size (CES)</w:t>
+      </w:r>
+      <w:r>
+        <w:rPr>
+          <w:rFonts w:ascii="Times New Roman" w:hAnsi="Times New Roman" w:cs="Times New Roman"/>
+          <w:sz w:val="14"/>
+          <w:szCs w:val="14"/>
+        </w:rPr>
+        <w:t xml:space="preserve"> = 16B</w:t>
+      </w:r>
+    </w:p>
+    <w:p>
+      <w:pPr>
+        <w:pStyle w:val="ListParagraph"/>
+        <w:numPr>
+          <w:ilvl w:val="5"/>
+          <w:numId w:val="1"/>
+        </w:numPr>
+        <w:rPr>
+          <w:rFonts w:ascii="Times New Roman" w:hAnsi="Times New Roman" w:cs="Times New Roman"/>
+          <w:sz w:val="14"/>
+          <w:szCs w:val="14"/>
+        </w:rPr>
+      </w:pPr>
       <w:proofErr w:type="gramStart"/>
       <w:r>
         <w:rPr>
@@ -19006,7 +19920,7 @@
           <w:sz w:val="14"/>
           <w:szCs w:val="14"/>
         </w:rPr>
-        <w:t>list[</w:t>
+        <w:t>if</w:t>
       </w:r>
       <w:proofErr w:type="gramEnd"/>
       <w:r>
@@ -19015,138 +19929,90 @@
           <w:sz w:val="14"/>
           <w:szCs w:val="14"/>
         </w:rPr>
-        <w:t>this_device].</w:t>
-      </w:r>
-      <w:r>
-        <w:rPr>
-          <w:rFonts w:ascii="Times New Roman" w:hAnsi="Times New Roman" w:cs="Times New Roman"/>
-          <w:sz w:val="14"/>
-          <w:szCs w:val="14"/>
-        </w:rPr>
-        <w:t>metrics_sq_list[i].private_sq.</w:t>
-      </w:r>
-      <w:r>
-        <w:rPr>
-          <w:rFonts w:ascii="Times New Roman" w:hAnsi="Times New Roman" w:cs="Times New Roman"/>
-          <w:sz w:val="14"/>
-          <w:szCs w:val="14"/>
-        </w:rPr>
-        <w:t>cmd_track_list</w:t>
-      </w:r>
-      <w:r>
-        <w:rPr>
-          <w:rFonts w:ascii="Times New Roman" w:hAnsi="Times New Roman" w:cs="Times New Roman"/>
-          <w:sz w:val="14"/>
-          <w:szCs w:val="14"/>
-        </w:rPr>
-        <w:t>[append] only when…</w:t>
-      </w:r>
-    </w:p>
-    <w:p>
-      <w:pPr>
-        <w:pStyle w:val="ListParagraph"/>
-        <w:numPr>
-          <w:ilvl w:val="6"/>
-          <w:numId w:val="1"/>
-        </w:numPr>
-        <w:rPr>
-          <w:rFonts w:ascii="Times New Roman" w:hAnsi="Times New Roman" w:cs="Times New Roman"/>
-          <w:sz w:val="14"/>
-          <w:szCs w:val="14"/>
-        </w:rPr>
-      </w:pPr>
-      <w:r>
-        <w:rPr>
-          <w:rFonts w:ascii="Times New Roman" w:hAnsi="Times New Roman" w:cs="Times New Roman"/>
-          <w:sz w:val="14"/>
-          <w:szCs w:val="14"/>
-        </w:rPr>
-        <w:t>if ((</w:t>
-      </w:r>
-      <w:proofErr w:type="spellStart"/>
-      <w:r>
-        <w:rPr>
-          <w:rFonts w:ascii="Times New Roman" w:hAnsi="Times New Roman" w:cs="Times New Roman"/>
-          <w:sz w:val="14"/>
-          <w:szCs w:val="14"/>
-        </w:rPr>
-        <w:t>cmdSet</w:t>
-      </w:r>
-      <w:proofErr w:type="spellEnd"/>
-      <w:r>
-        <w:rPr>
-          <w:rFonts w:ascii="Times New Roman" w:hAnsi="Times New Roman" w:cs="Times New Roman"/>
-          <w:sz w:val="14"/>
-          <w:szCs w:val="14"/>
-        </w:rPr>
-        <w:t xml:space="preserve"> == CMD_ADMIN) &amp;&amp; (</w:t>
-      </w:r>
-      <w:proofErr w:type="spellStart"/>
-      <w:r>
-        <w:rPr>
-          <w:rFonts w:ascii="Times New Roman" w:hAnsi="Times New Roman" w:cs="Times New Roman"/>
-          <w:sz w:val="14"/>
-          <w:szCs w:val="14"/>
-        </w:rPr>
-        <w:t>CMD.opcode</w:t>
-      </w:r>
-      <w:proofErr w:type="spellEnd"/>
-      <w:r>
-        <w:rPr>
-          <w:rFonts w:ascii="Times New Roman" w:hAnsi="Times New Roman" w:cs="Times New Roman"/>
-          <w:sz w:val="14"/>
-          <w:szCs w:val="14"/>
-        </w:rPr>
-        <w:t xml:space="preserve"> == 0x00 or 0x01 or 0x04 or 0x05))</w:t>
-      </w:r>
-      <w:r>
-        <w:rPr>
-          <w:rFonts w:ascii="Times New Roman" w:hAnsi="Times New Roman" w:cs="Times New Roman"/>
-          <w:sz w:val="14"/>
-          <w:szCs w:val="14"/>
-        </w:rPr>
-        <w:t xml:space="preserve"> or…</w:t>
-      </w:r>
-    </w:p>
-    <w:p>
-      <w:pPr>
-        <w:pStyle w:val="ListParagraph"/>
-        <w:numPr>
-          <w:ilvl w:val="6"/>
-          <w:numId w:val="1"/>
-        </w:numPr>
-        <w:rPr>
-          <w:rFonts w:ascii="Times New Roman" w:hAnsi="Times New Roman" w:cs="Times New Roman"/>
-          <w:sz w:val="14"/>
-          <w:szCs w:val="14"/>
-        </w:rPr>
-      </w:pPr>
-      <w:r>
-        <w:rPr>
-          <w:rFonts w:ascii="Times New Roman" w:hAnsi="Times New Roman" w:cs="Times New Roman"/>
-          <w:sz w:val="14"/>
-          <w:szCs w:val="14"/>
-        </w:rPr>
-        <w:t>The ‘</w:t>
-      </w:r>
-      <w:proofErr w:type="spellStart"/>
-      <w:r>
-        <w:rPr>
-          <w:rFonts w:ascii="Times New Roman" w:hAnsi="Times New Roman" w:cs="Times New Roman"/>
-          <w:sz w:val="14"/>
-          <w:szCs w:val="14"/>
-        </w:rPr>
-        <w:t>dataBuf</w:t>
-      </w:r>
-      <w:proofErr w:type="spellEnd"/>
-      <w:r>
-        <w:rPr>
-          <w:rFonts w:ascii="Times New Roman" w:hAnsi="Times New Roman" w:cs="Times New Roman"/>
-          <w:sz w:val="14"/>
-          <w:szCs w:val="14"/>
-        </w:rPr>
-        <w:t>’ requires a PRP list.</w:t>
-      </w:r>
+        <w:t xml:space="preserve"> (</w:t>
+      </w:r>
+      <w:proofErr w:type="spellStart"/>
+      <w:r>
+        <w:rPr>
+          <w:rFonts w:ascii="Times New Roman" w:hAnsi="Times New Roman" w:cs="Times New Roman"/>
+          <w:sz w:val="14"/>
+          <w:szCs w:val="14"/>
+        </w:rPr>
+        <w:t>q_id</w:t>
+      </w:r>
+      <w:proofErr w:type="spellEnd"/>
+      <w:r>
+        <w:rPr>
+          <w:rFonts w:ascii="Times New Roman" w:hAnsi="Times New Roman" w:cs="Times New Roman"/>
+          <w:sz w:val="14"/>
+          <w:szCs w:val="14"/>
+        </w:rPr>
+        <w:t xml:space="preserve"> != 0) then </w:t>
+      </w:r>
+      <w:r>
+        <w:rPr>
+          <w:rFonts w:ascii="Times New Roman" w:hAnsi="Times New Roman" w:cs="Times New Roman"/>
+          <w:sz w:val="14"/>
+          <w:szCs w:val="14"/>
+        </w:rPr>
+        <w:t>Compl</w:t>
+      </w:r>
+      <w:r>
+        <w:rPr>
+          <w:rFonts w:ascii="Times New Roman" w:hAnsi="Times New Roman" w:cs="Times New Roman"/>
+          <w:sz w:val="14"/>
+          <w:szCs w:val="14"/>
+        </w:rPr>
+        <w:t>etion Entry Size (CES)</w:t>
+      </w:r>
+      <w:r>
+        <w:rPr>
+          <w:rFonts w:ascii="Times New Roman" w:hAnsi="Times New Roman" w:cs="Times New Roman"/>
+          <w:sz w:val="14"/>
+          <w:szCs w:val="14"/>
+        </w:rPr>
+        <w:t xml:space="preserve"> </w:t>
+      </w:r>
+      <w:r>
+        <w:rPr>
+          <w:rFonts w:ascii="Times New Roman" w:hAnsi="Times New Roman" w:cs="Times New Roman"/>
+          <w:sz w:val="14"/>
+          <w:szCs w:val="14"/>
+        </w:rPr>
+        <w:t xml:space="preserve"> = CC.IOCQES.</w:t>
+      </w:r>
+    </w:p>
+    <w:p>
+      <w:pPr>
+        <w:pStyle w:val="ListParagraph"/>
+        <w:numPr>
+          <w:ilvl w:val="3"/>
+          <w:numId w:val="1"/>
+        </w:numPr>
+        <w:rPr>
+          <w:rFonts w:ascii="Times New Roman" w:hAnsi="Times New Roman" w:cs="Times New Roman"/>
+          <w:sz w:val="14"/>
+          <w:szCs w:val="14"/>
+        </w:rPr>
+      </w:pPr>
+      <w:r>
+        <w:rPr>
+          <w:rFonts w:ascii="Times New Roman" w:hAnsi="Times New Roman" w:cs="Times New Roman"/>
+          <w:sz w:val="14"/>
+          <w:szCs w:val="14"/>
+        </w:rPr>
+        <w:t xml:space="preserve">U16 </w:t>
+      </w:r>
+      <w:proofErr w:type="spellStart"/>
+      <w:r>
+        <w:rPr>
+          <w:rFonts w:ascii="Times New Roman" w:hAnsi="Times New Roman" w:cs="Times New Roman"/>
+          <w:sz w:val="14"/>
+          <w:szCs w:val="14"/>
+        </w:rPr>
+        <w:t>num_remaining</w:t>
+      </w:r>
+      <w:proofErr w:type="spellEnd"/>
     </w:p>
     <w:p>
       <w:pPr>
@@ -19167,517 +20033,31 @@
           <w:sz w:val="14"/>
           <w:szCs w:val="14"/>
         </w:rPr>
-        <w:t>How to create a new node</w:t>
-      </w:r>
-    </w:p>
-    <w:p>
-      <w:pPr>
-        <w:pStyle w:val="ListParagraph"/>
-        <w:numPr>
-          <w:ilvl w:val="6"/>
-          <w:numId w:val="1"/>
-        </w:numPr>
-        <w:rPr>
-          <w:rFonts w:ascii="Times New Roman" w:hAnsi="Times New Roman" w:cs="Times New Roman"/>
-          <w:sz w:val="14"/>
-          <w:szCs w:val="14"/>
-        </w:rPr>
-      </w:pPr>
-      <w:r>
-        <w:rPr>
-          <w:rFonts w:ascii="Times New Roman" w:hAnsi="Times New Roman" w:cs="Times New Roman"/>
-          <w:sz w:val="14"/>
-          <w:szCs w:val="14"/>
-        </w:rPr>
-        <w:t>Create a new node within metrics_device_list[this_device].</w:t>
-      </w:r>
-      <w:r>
-        <w:rPr>
-          <w:rFonts w:ascii="Times New Roman" w:hAnsi="Times New Roman" w:cs="Times New Roman"/>
-          <w:sz w:val="14"/>
-          <w:szCs w:val="14"/>
-        </w:rPr>
-        <w:t>metrics_sq_list[i].private_sq.</w:t>
-      </w:r>
-      <w:r>
-        <w:rPr>
-          <w:rFonts w:ascii="Times New Roman" w:hAnsi="Times New Roman" w:cs="Times New Roman"/>
-          <w:sz w:val="14"/>
-          <w:szCs w:val="14"/>
-        </w:rPr>
-        <w:t>cmd_track_list</w:t>
-      </w:r>
-      <w:r>
-        <w:rPr>
-          <w:rFonts w:ascii="Times New Roman" w:hAnsi="Times New Roman" w:cs="Times New Roman"/>
-          <w:sz w:val="14"/>
-          <w:szCs w:val="14"/>
-        </w:rPr>
-        <w:t>[append]</w:t>
-      </w:r>
-    </w:p>
-    <w:p>
-      <w:pPr>
-        <w:pStyle w:val="ListParagraph"/>
-        <w:numPr>
-          <w:ilvl w:val="6"/>
-          <w:numId w:val="1"/>
-        </w:numPr>
-        <w:rPr>
-          <w:rFonts w:ascii="Times New Roman" w:hAnsi="Times New Roman" w:cs="Times New Roman"/>
-          <w:sz w:val="14"/>
-          <w:szCs w:val="14"/>
-        </w:rPr>
-      </w:pPr>
-      <w:r>
-        <w:rPr>
-          <w:rFonts w:ascii="Times New Roman" w:hAnsi="Times New Roman" w:cs="Times New Roman"/>
-          <w:sz w:val="14"/>
-          <w:szCs w:val="14"/>
-        </w:rPr>
-        <w:t>Look into the ‘</w:t>
-      </w:r>
-      <w:proofErr w:type="spellStart"/>
-      <w:r>
-        <w:rPr>
-          <w:rFonts w:ascii="Times New Roman" w:hAnsi="Times New Roman" w:cs="Times New Roman"/>
-          <w:sz w:val="14"/>
-          <w:szCs w:val="14"/>
-        </w:rPr>
-        <w:t>cmdBuf</w:t>
-      </w:r>
-      <w:proofErr w:type="spellEnd"/>
-      <w:r>
-        <w:rPr>
-          <w:rFonts w:ascii="Times New Roman" w:hAnsi="Times New Roman" w:cs="Times New Roman"/>
-          <w:sz w:val="14"/>
-          <w:szCs w:val="14"/>
-        </w:rPr>
-        <w:t xml:space="preserve">’ and remove the </w:t>
-      </w:r>
-      <w:proofErr w:type="spellStart"/>
-      <w:r>
-        <w:rPr>
-          <w:rFonts w:ascii="Times New Roman" w:hAnsi="Times New Roman" w:cs="Times New Roman"/>
-          <w:sz w:val="14"/>
-          <w:szCs w:val="14"/>
-        </w:rPr>
-        <w:t>opcode</w:t>
-      </w:r>
-      <w:proofErr w:type="spellEnd"/>
-      <w:r>
-        <w:rPr>
-          <w:rFonts w:ascii="Times New Roman" w:hAnsi="Times New Roman" w:cs="Times New Roman"/>
-          <w:sz w:val="14"/>
-          <w:szCs w:val="14"/>
-        </w:rPr>
-        <w:t xml:space="preserve"> and copy that to </w:t>
-      </w:r>
-      <w:r>
-        <w:rPr>
-          <w:rFonts w:ascii="Times New Roman" w:hAnsi="Times New Roman" w:cs="Times New Roman"/>
-          <w:sz w:val="14"/>
-          <w:szCs w:val="14"/>
-        </w:rPr>
-        <w:t>m</w:t>
-      </w:r>
-      <w:r>
-        <w:rPr>
-          <w:rFonts w:ascii="Times New Roman" w:hAnsi="Times New Roman" w:cs="Times New Roman"/>
-          <w:sz w:val="14"/>
-          <w:szCs w:val="14"/>
-        </w:rPr>
-        <w:t>etrics_device_list[this_device].</w:t>
-      </w:r>
-      <w:r>
-        <w:rPr>
-          <w:rFonts w:ascii="Times New Roman" w:hAnsi="Times New Roman" w:cs="Times New Roman"/>
-          <w:sz w:val="14"/>
-          <w:szCs w:val="14"/>
-        </w:rPr>
-        <w:t>metrics_sq_list[i].private_sq.</w:t>
-      </w:r>
-      <w:r>
-        <w:rPr>
-          <w:rFonts w:ascii="Times New Roman" w:hAnsi="Times New Roman" w:cs="Times New Roman"/>
-          <w:sz w:val="14"/>
-          <w:szCs w:val="14"/>
-        </w:rPr>
-        <w:t>cmd_track_list</w:t>
-      </w:r>
-      <w:r>
-        <w:rPr>
-          <w:rFonts w:ascii="Times New Roman" w:hAnsi="Times New Roman" w:cs="Times New Roman"/>
-          <w:sz w:val="14"/>
-          <w:szCs w:val="14"/>
-        </w:rPr>
-        <w:t>[append].</w:t>
-      </w:r>
-      <w:r>
-        <w:rPr>
-          <w:rFonts w:ascii="Times New Roman" w:hAnsi="Times New Roman" w:cs="Times New Roman"/>
-          <w:sz w:val="14"/>
-          <w:szCs w:val="14"/>
-        </w:rPr>
-        <w:t>opcode</w:t>
-      </w:r>
-    </w:p>
-    <w:p>
-      <w:pPr>
-        <w:pStyle w:val="ListParagraph"/>
-        <w:numPr>
-          <w:ilvl w:val="6"/>
-          <w:numId w:val="1"/>
-        </w:numPr>
-        <w:rPr>
-          <w:rFonts w:ascii="Times New Roman" w:hAnsi="Times New Roman" w:cs="Times New Roman"/>
-          <w:sz w:val="14"/>
-          <w:szCs w:val="14"/>
-        </w:rPr>
-      </w:pPr>
-      <w:r>
-        <w:rPr>
-          <w:rFonts w:ascii="Times New Roman" w:hAnsi="Times New Roman" w:cs="Times New Roman"/>
-          <w:sz w:val="14"/>
-          <w:szCs w:val="14"/>
-        </w:rPr>
-        <w:t xml:space="preserve">copy </w:t>
-      </w:r>
-      <w:r>
-        <w:rPr>
-          <w:rFonts w:ascii="Times New Roman" w:hAnsi="Times New Roman" w:cs="Times New Roman"/>
-          <w:sz w:val="14"/>
-          <w:szCs w:val="14"/>
-        </w:rPr>
-        <w:t>‘</w:t>
-      </w:r>
-      <w:proofErr w:type="spellStart"/>
-      <w:r>
-        <w:rPr>
-          <w:rFonts w:ascii="Times New Roman" w:hAnsi="Times New Roman" w:cs="Times New Roman"/>
-          <w:sz w:val="14"/>
-          <w:szCs w:val="14"/>
-        </w:rPr>
-        <w:t>cmdSet</w:t>
-      </w:r>
-      <w:proofErr w:type="spellEnd"/>
-      <w:r>
-        <w:rPr>
-          <w:rFonts w:ascii="Times New Roman" w:hAnsi="Times New Roman" w:cs="Times New Roman"/>
-          <w:sz w:val="14"/>
-          <w:szCs w:val="14"/>
-        </w:rPr>
-        <w:t>’</w:t>
-      </w:r>
-      <w:r>
-        <w:rPr>
-          <w:rFonts w:ascii="Times New Roman" w:hAnsi="Times New Roman" w:cs="Times New Roman"/>
-          <w:sz w:val="14"/>
-          <w:szCs w:val="14"/>
-        </w:rPr>
-        <w:t xml:space="preserve"> to metrics_device_list[this_device].</w:t>
-      </w:r>
-      <w:r>
-        <w:rPr>
-          <w:rFonts w:ascii="Times New Roman" w:hAnsi="Times New Roman" w:cs="Times New Roman"/>
-          <w:sz w:val="14"/>
-          <w:szCs w:val="14"/>
-        </w:rPr>
-        <w:t>metrics_sq_list[i].private_sq.</w:t>
-      </w:r>
-      <w:r>
-        <w:rPr>
-          <w:rFonts w:ascii="Times New Roman" w:hAnsi="Times New Roman" w:cs="Times New Roman"/>
-          <w:sz w:val="14"/>
-          <w:szCs w:val="14"/>
-        </w:rPr>
-        <w:t>cmd_track_list</w:t>
-      </w:r>
-      <w:r>
-        <w:rPr>
-          <w:rFonts w:ascii="Times New Roman" w:hAnsi="Times New Roman" w:cs="Times New Roman"/>
-          <w:sz w:val="14"/>
-          <w:szCs w:val="14"/>
-        </w:rPr>
-        <w:t>[append]</w:t>
-      </w:r>
-      <w:r>
-        <w:rPr>
-          <w:rFonts w:ascii="Times New Roman" w:hAnsi="Times New Roman" w:cs="Times New Roman"/>
-          <w:sz w:val="14"/>
-          <w:szCs w:val="14"/>
-        </w:rPr>
-        <w:t>.cmdSet</w:t>
-      </w:r>
-    </w:p>
-    <w:p>
-      <w:pPr>
-        <w:pStyle w:val="ListParagraph"/>
-        <w:numPr>
-          <w:ilvl w:val="6"/>
-          <w:numId w:val="1"/>
-        </w:numPr>
-        <w:rPr>
-          <w:rFonts w:ascii="Times New Roman" w:hAnsi="Times New Roman" w:cs="Times New Roman"/>
-          <w:sz w:val="14"/>
-          <w:szCs w:val="14"/>
-        </w:rPr>
-      </w:pPr>
-      <w:r>
-        <w:rPr>
-          <w:rFonts w:ascii="Times New Roman" w:hAnsi="Times New Roman" w:cs="Times New Roman"/>
-          <w:sz w:val="14"/>
-          <w:szCs w:val="14"/>
-        </w:rPr>
-        <w:t xml:space="preserve">copy </w:t>
-      </w:r>
-      <w:r>
-        <w:rPr>
-          <w:rFonts w:ascii="Times New Roman" w:hAnsi="Times New Roman" w:cs="Times New Roman"/>
-          <w:sz w:val="14"/>
-          <w:szCs w:val="14"/>
-        </w:rPr>
-        <w:t>metrics_device_list[this_device].</w:t>
-      </w:r>
-      <w:r>
-        <w:rPr>
-          <w:rFonts w:ascii="Times New Roman" w:hAnsi="Times New Roman" w:cs="Times New Roman"/>
-          <w:sz w:val="14"/>
-          <w:szCs w:val="14"/>
-        </w:rPr>
-        <w:t>metrics_sq_list[q_id].private_sq.</w:t>
-      </w:r>
-      <w:r>
-        <w:rPr>
-          <w:rFonts w:ascii="Times New Roman" w:hAnsi="Times New Roman" w:cs="Times New Roman"/>
-          <w:sz w:val="14"/>
-          <w:szCs w:val="14"/>
-        </w:rPr>
-        <w:t>unique_cmd_id to metrics_device_list[this_device].</w:t>
-      </w:r>
-      <w:r>
-        <w:rPr>
-          <w:rFonts w:ascii="Times New Roman" w:hAnsi="Times New Roman" w:cs="Times New Roman"/>
-          <w:sz w:val="14"/>
-          <w:szCs w:val="14"/>
-        </w:rPr>
-        <w:t>metrics_sq_list[i].private_sq.</w:t>
-      </w:r>
-      <w:r>
-        <w:rPr>
-          <w:rFonts w:ascii="Times New Roman" w:hAnsi="Times New Roman" w:cs="Times New Roman"/>
-          <w:sz w:val="14"/>
-          <w:szCs w:val="14"/>
-        </w:rPr>
-        <w:t>cmd_track_list</w:t>
-      </w:r>
-      <w:r>
-        <w:rPr>
-          <w:rFonts w:ascii="Times New Roman" w:hAnsi="Times New Roman" w:cs="Times New Roman"/>
-          <w:sz w:val="14"/>
-          <w:szCs w:val="14"/>
-        </w:rPr>
-        <w:t>[append]</w:t>
-      </w:r>
-      <w:r>
-        <w:rPr>
-          <w:rFonts w:ascii="Times New Roman" w:hAnsi="Times New Roman" w:cs="Times New Roman"/>
-          <w:sz w:val="14"/>
-          <w:szCs w:val="14"/>
-        </w:rPr>
-        <w:t>.unique_id</w:t>
-      </w:r>
-    </w:p>
-    <w:p>
-      <w:pPr>
-        <w:pStyle w:val="ListParagraph"/>
-        <w:numPr>
-          <w:ilvl w:val="2"/>
-          <w:numId w:val="1"/>
-        </w:numPr>
-        <w:rPr>
-          <w:rFonts w:ascii="Times New Roman" w:hAnsi="Times New Roman" w:cs="Times New Roman"/>
-          <w:sz w:val="14"/>
-          <w:szCs w:val="14"/>
-        </w:rPr>
-      </w:pPr>
-      <w:r>
-        <w:rPr>
-          <w:rFonts w:ascii="Times New Roman" w:hAnsi="Times New Roman" w:cs="Times New Roman"/>
-          <w:sz w:val="14"/>
-          <w:szCs w:val="14"/>
-        </w:rPr>
-        <w:t>IOCTL_RING_SQ_DOORBELL</w:t>
-      </w:r>
-    </w:p>
-    <w:p>
-      <w:pPr>
-        <w:pStyle w:val="ListParagraph"/>
-        <w:numPr>
-          <w:ilvl w:val="3"/>
-          <w:numId w:val="1"/>
-        </w:numPr>
-        <w:rPr>
-          <w:rFonts w:ascii="Times New Roman" w:hAnsi="Times New Roman" w:cs="Times New Roman"/>
-          <w:sz w:val="14"/>
-          <w:szCs w:val="14"/>
-        </w:rPr>
-      </w:pPr>
-      <w:r>
-        <w:rPr>
-          <w:rFonts w:ascii="Times New Roman" w:hAnsi="Times New Roman" w:cs="Times New Roman"/>
-          <w:sz w:val="14"/>
-          <w:szCs w:val="14"/>
-        </w:rPr>
-        <w:t xml:space="preserve">U16 </w:t>
-      </w:r>
-      <w:proofErr w:type="spellStart"/>
-      <w:r>
-        <w:rPr>
-          <w:rFonts w:ascii="Times New Roman" w:hAnsi="Times New Roman" w:cs="Times New Roman"/>
-          <w:sz w:val="14"/>
-          <w:szCs w:val="14"/>
-        </w:rPr>
-        <w:t>q_id</w:t>
-      </w:r>
-      <w:proofErr w:type="spellEnd"/>
-      <w:r>
-        <w:rPr>
-          <w:rFonts w:ascii="Times New Roman" w:hAnsi="Times New Roman" w:cs="Times New Roman"/>
-          <w:sz w:val="14"/>
-          <w:szCs w:val="14"/>
-        </w:rPr>
-        <w:t>;</w:t>
-      </w:r>
-    </w:p>
-    <w:p>
-      <w:pPr>
-        <w:pStyle w:val="ListParagraph"/>
-        <w:numPr>
-          <w:ilvl w:val="4"/>
-          <w:numId w:val="1"/>
-        </w:numPr>
-        <w:rPr>
-          <w:rFonts w:ascii="Times New Roman" w:hAnsi="Times New Roman" w:cs="Times New Roman"/>
-          <w:sz w:val="14"/>
-          <w:szCs w:val="14"/>
-        </w:rPr>
-      </w:pPr>
-      <w:r>
-        <w:rPr>
-          <w:rFonts w:ascii="Times New Roman" w:hAnsi="Times New Roman" w:cs="Times New Roman"/>
-          <w:sz w:val="14"/>
-          <w:szCs w:val="14"/>
-        </w:rPr>
-        <w:t>id of the SQ to ring its doorbell,</w:t>
-      </w:r>
-    </w:p>
-    <w:p>
-      <w:pPr>
-        <w:pStyle w:val="ListParagraph"/>
-        <w:numPr>
-          <w:ilvl w:val="4"/>
-          <w:numId w:val="1"/>
-        </w:numPr>
-        <w:rPr>
-          <w:rFonts w:ascii="Times New Roman" w:hAnsi="Times New Roman" w:cs="Times New Roman"/>
-          <w:sz w:val="14"/>
-          <w:szCs w:val="14"/>
-        </w:rPr>
-      </w:pPr>
-      <w:r>
-        <w:rPr>
-          <w:rFonts w:ascii="Times New Roman" w:hAnsi="Times New Roman" w:cs="Times New Roman"/>
-          <w:sz w:val="14"/>
-          <w:szCs w:val="14"/>
-        </w:rPr>
-        <w:t>seek fo</w:t>
-      </w:r>
-      <w:r>
-        <w:rPr>
-          <w:rFonts w:ascii="Times New Roman" w:hAnsi="Times New Roman" w:cs="Times New Roman"/>
-          <w:sz w:val="14"/>
-          <w:szCs w:val="14"/>
-        </w:rPr>
-        <w:t xml:space="preserve">r the SQ within </w:t>
-      </w:r>
-      <w:proofErr w:type="spellStart"/>
-      <w:r>
-        <w:rPr>
-          <w:rFonts w:ascii="Times New Roman" w:hAnsi="Times New Roman" w:cs="Times New Roman"/>
-          <w:sz w:val="14"/>
-          <w:szCs w:val="14"/>
-        </w:rPr>
-        <w:t>m</w:t>
-      </w:r>
-      <w:r>
-        <w:rPr>
-          <w:rFonts w:ascii="Times New Roman" w:hAnsi="Times New Roman" w:cs="Times New Roman"/>
-          <w:sz w:val="14"/>
-          <w:szCs w:val="14"/>
-        </w:rPr>
-        <w:t>etrics_device_list</w:t>
-      </w:r>
-      <w:proofErr w:type="spellEnd"/>
-      <w:r>
-        <w:rPr>
-          <w:rFonts w:ascii="Times New Roman" w:hAnsi="Times New Roman" w:cs="Times New Roman"/>
-          <w:sz w:val="14"/>
-          <w:szCs w:val="14"/>
-        </w:rPr>
-        <w:t>[</w:t>
-      </w:r>
-      <w:proofErr w:type="spellStart"/>
-      <w:r>
-        <w:rPr>
-          <w:rFonts w:ascii="Times New Roman" w:hAnsi="Times New Roman" w:cs="Times New Roman"/>
-          <w:sz w:val="14"/>
-          <w:szCs w:val="14"/>
-        </w:rPr>
-        <w:t>this_device</w:t>
-      </w:r>
-      <w:proofErr w:type="spellEnd"/>
-      <w:r>
-        <w:rPr>
-          <w:rFonts w:ascii="Times New Roman" w:hAnsi="Times New Roman" w:cs="Times New Roman"/>
-          <w:sz w:val="14"/>
-          <w:szCs w:val="14"/>
-        </w:rPr>
-        <w:t>]</w:t>
-      </w:r>
-      <w:r>
-        <w:rPr>
-          <w:rFonts w:ascii="Times New Roman" w:hAnsi="Times New Roman" w:cs="Times New Roman"/>
-          <w:sz w:val="14"/>
-          <w:szCs w:val="14"/>
-        </w:rPr>
-        <w:t>.</w:t>
-      </w:r>
-      <w:proofErr w:type="spellStart"/>
-      <w:r>
-        <w:rPr>
-          <w:rFonts w:ascii="Times New Roman" w:hAnsi="Times New Roman" w:cs="Times New Roman"/>
-          <w:sz w:val="14"/>
-          <w:szCs w:val="14"/>
-        </w:rPr>
-        <w:t>metrics_sq</w:t>
-      </w:r>
-      <w:r>
-        <w:rPr>
-          <w:rFonts w:ascii="Times New Roman" w:hAnsi="Times New Roman" w:cs="Times New Roman"/>
-          <w:sz w:val="14"/>
-          <w:szCs w:val="14"/>
-        </w:rPr>
-        <w:t>_list</w:t>
-      </w:r>
-      <w:proofErr w:type="spellEnd"/>
-      <w:r>
-        <w:rPr>
-          <w:rFonts w:ascii="Times New Roman" w:hAnsi="Times New Roman" w:cs="Times New Roman"/>
-          <w:sz w:val="14"/>
-          <w:szCs w:val="14"/>
-        </w:rPr>
-        <w:t>[]</w:t>
+        <w:t>Driver returns the number of Completion Entry (CE’s) there are</w:t>
+      </w:r>
+      <w:r>
+        <w:rPr>
+          <w:rFonts w:ascii="Times New Roman" w:hAnsi="Times New Roman" w:cs="Times New Roman"/>
+          <w:sz w:val="14"/>
+          <w:szCs w:val="14"/>
+        </w:rPr>
+        <w:t xml:space="preserve"> waiting</w:t>
+      </w:r>
+      <w:r>
+        <w:rPr>
+          <w:rFonts w:ascii="Times New Roman" w:hAnsi="Times New Roman" w:cs="Times New Roman"/>
+          <w:sz w:val="14"/>
+          <w:szCs w:val="14"/>
+        </w:rPr>
+        <w:t xml:space="preserve"> to reap from the specified CQ.</w:t>
+      </w:r>
+      <w:r>
+        <w:rPr>
+          <w:rFonts w:ascii="Times New Roman" w:hAnsi="Times New Roman" w:cs="Times New Roman"/>
+          <w:sz w:val="14"/>
+          <w:szCs w:val="14"/>
+        </w:rPr>
+        <w:t xml:space="preserve"> This number is explained in the NOTES below.</w:t>
       </w:r>
     </w:p>
     <w:p>
@@ -19699,471 +20079,7 @@
           <w:sz w:val="14"/>
           <w:szCs w:val="14"/>
         </w:rPr>
-        <w:t>Copy</w:t>
-      </w:r>
-      <w:r>
-        <w:rPr>
-          <w:rFonts w:ascii="Times New Roman" w:hAnsi="Times New Roman" w:cs="Times New Roman"/>
-          <w:sz w:val="14"/>
-          <w:szCs w:val="14"/>
-        </w:rPr>
-        <w:t xml:space="preserve"> m</w:t>
-      </w:r>
-      <w:r>
-        <w:rPr>
-          <w:rFonts w:ascii="Times New Roman" w:hAnsi="Times New Roman" w:cs="Times New Roman"/>
-          <w:sz w:val="14"/>
-          <w:szCs w:val="14"/>
-        </w:rPr>
-        <w:t>etrics_device_list[this_device]</w:t>
-      </w:r>
-      <w:r>
-        <w:rPr>
-          <w:rFonts w:ascii="Times New Roman" w:hAnsi="Times New Roman" w:cs="Times New Roman"/>
-          <w:sz w:val="14"/>
-          <w:szCs w:val="14"/>
-        </w:rPr>
-        <w:t>.metrics_sq</w:t>
-      </w:r>
-      <w:r>
-        <w:rPr>
-          <w:rFonts w:ascii="Times New Roman" w:hAnsi="Times New Roman" w:cs="Times New Roman"/>
-          <w:sz w:val="14"/>
-          <w:szCs w:val="14"/>
-        </w:rPr>
-        <w:t>_list[q_id]</w:t>
-      </w:r>
-      <w:r>
-        <w:rPr>
-          <w:rFonts w:ascii="Times New Roman" w:hAnsi="Times New Roman" w:cs="Times New Roman"/>
-          <w:sz w:val="14"/>
-          <w:szCs w:val="14"/>
-        </w:rPr>
-        <w:t>.public_sq.tail_ptr_</w:t>
-      </w:r>
-      <w:r>
-        <w:rPr>
-          <w:rFonts w:ascii="Times New Roman" w:hAnsi="Times New Roman" w:cs="Times New Roman"/>
-          <w:sz w:val="14"/>
-          <w:szCs w:val="14"/>
-        </w:rPr>
-        <w:t>vir</w:t>
-      </w:r>
-      <w:r>
-        <w:rPr>
-          <w:rFonts w:ascii="Times New Roman" w:hAnsi="Times New Roman" w:cs="Times New Roman"/>
-          <w:sz w:val="14"/>
-          <w:szCs w:val="14"/>
-        </w:rPr>
-        <w:t xml:space="preserve"> to:</w:t>
-      </w:r>
-    </w:p>
-    <w:p>
-      <w:pPr>
-        <w:pStyle w:val="ListParagraph"/>
-        <w:numPr>
-          <w:ilvl w:val="6"/>
-          <w:numId w:val="1"/>
-        </w:numPr>
-        <w:rPr>
-          <w:rFonts w:ascii="Times New Roman" w:hAnsi="Times New Roman" w:cs="Times New Roman"/>
-          <w:sz w:val="14"/>
-          <w:szCs w:val="14"/>
-        </w:rPr>
-      </w:pPr>
-      <w:r>
-        <w:rPr>
-          <w:rFonts w:ascii="Times New Roman" w:hAnsi="Times New Roman" w:cs="Times New Roman"/>
-          <w:sz w:val="14"/>
-          <w:szCs w:val="14"/>
-        </w:rPr>
-        <w:t>m</w:t>
-      </w:r>
-      <w:r>
-        <w:rPr>
-          <w:rFonts w:ascii="Times New Roman" w:hAnsi="Times New Roman" w:cs="Times New Roman"/>
-          <w:sz w:val="14"/>
-          <w:szCs w:val="14"/>
-        </w:rPr>
-        <w:t>etrics_device_list[this_device]</w:t>
-      </w:r>
-      <w:r>
-        <w:rPr>
-          <w:rFonts w:ascii="Times New Roman" w:hAnsi="Times New Roman" w:cs="Times New Roman"/>
-          <w:sz w:val="14"/>
-          <w:szCs w:val="14"/>
-        </w:rPr>
-        <w:t>.metrics_sq</w:t>
-      </w:r>
-      <w:r>
-        <w:rPr>
-          <w:rFonts w:ascii="Times New Roman" w:hAnsi="Times New Roman" w:cs="Times New Roman"/>
-          <w:sz w:val="14"/>
-          <w:szCs w:val="14"/>
-        </w:rPr>
-        <w:t>_list[q_id].public_sq</w:t>
-      </w:r>
-      <w:r>
-        <w:rPr>
-          <w:rFonts w:ascii="Times New Roman" w:hAnsi="Times New Roman" w:cs="Times New Roman"/>
-          <w:sz w:val="14"/>
-          <w:szCs w:val="14"/>
-        </w:rPr>
-        <w:t xml:space="preserve">.tail_ptr </w:t>
-      </w:r>
-    </w:p>
-    <w:p>
-      <w:pPr>
-        <w:pStyle w:val="ListParagraph"/>
-        <w:numPr>
-          <w:ilvl w:val="6"/>
-          <w:numId w:val="1"/>
-        </w:numPr>
-        <w:rPr>
-          <w:rFonts w:ascii="Times New Roman" w:hAnsi="Times New Roman" w:cs="Times New Roman"/>
-          <w:sz w:val="14"/>
-          <w:szCs w:val="14"/>
-        </w:rPr>
-      </w:pPr>
-      <w:r>
-        <w:rPr>
-          <w:rFonts w:ascii="Times New Roman" w:hAnsi="Times New Roman" w:cs="Times New Roman"/>
-          <w:sz w:val="14"/>
-          <w:szCs w:val="14"/>
-        </w:rPr>
-        <w:t xml:space="preserve">the appropriate </w:t>
-      </w:r>
-      <w:proofErr w:type="spellStart"/>
-      <w:r>
-        <w:rPr>
-          <w:rFonts w:ascii="Times New Roman" w:hAnsi="Times New Roman" w:cs="Times New Roman"/>
-          <w:sz w:val="14"/>
-          <w:szCs w:val="14"/>
-        </w:rPr>
-        <w:t>SQxTDBL</w:t>
-      </w:r>
-      <w:proofErr w:type="spellEnd"/>
-      <w:r>
-        <w:rPr>
-          <w:rFonts w:ascii="Times New Roman" w:hAnsi="Times New Roman" w:cs="Times New Roman"/>
-          <w:sz w:val="14"/>
-          <w:szCs w:val="14"/>
-        </w:rPr>
-        <w:t xml:space="preserve"> register</w:t>
-      </w:r>
-    </w:p>
-    <w:p>
-      <w:pPr>
-        <w:pStyle w:val="ListParagraph"/>
-        <w:numPr>
-          <w:ilvl w:val="2"/>
-          <w:numId w:val="1"/>
-        </w:numPr>
-        <w:rPr>
-          <w:rFonts w:ascii="Times New Roman" w:hAnsi="Times New Roman" w:cs="Times New Roman"/>
-          <w:sz w:val="14"/>
-          <w:szCs w:val="14"/>
-        </w:rPr>
-      </w:pPr>
-      <w:r>
-        <w:rPr>
-          <w:rFonts w:ascii="Times New Roman" w:hAnsi="Times New Roman" w:cs="Times New Roman"/>
-          <w:sz w:val="14"/>
-          <w:szCs w:val="14"/>
-        </w:rPr>
-        <w:t>IOCTL_REAP_INQUIRY</w:t>
-      </w:r>
-    </w:p>
-    <w:p>
-      <w:pPr>
-        <w:pStyle w:val="ListParagraph"/>
-        <w:numPr>
-          <w:ilvl w:val="3"/>
-          <w:numId w:val="1"/>
-        </w:numPr>
-        <w:rPr>
-          <w:rFonts w:ascii="Times New Roman" w:hAnsi="Times New Roman" w:cs="Times New Roman"/>
-          <w:sz w:val="14"/>
-          <w:szCs w:val="14"/>
-        </w:rPr>
-      </w:pPr>
-      <w:r>
-        <w:rPr>
-          <w:rFonts w:ascii="Times New Roman" w:hAnsi="Times New Roman" w:cs="Times New Roman"/>
-          <w:sz w:val="14"/>
-          <w:szCs w:val="14"/>
-        </w:rPr>
-        <w:t xml:space="preserve">U16 </w:t>
-      </w:r>
-      <w:proofErr w:type="spellStart"/>
-      <w:r>
-        <w:rPr>
-          <w:rFonts w:ascii="Times New Roman" w:hAnsi="Times New Roman" w:cs="Times New Roman"/>
-          <w:sz w:val="14"/>
-          <w:szCs w:val="14"/>
-        </w:rPr>
-        <w:t>q_id</w:t>
-      </w:r>
-      <w:proofErr w:type="spellEnd"/>
-    </w:p>
-    <w:p>
-      <w:pPr>
-        <w:pStyle w:val="ListParagraph"/>
-        <w:numPr>
-          <w:ilvl w:val="4"/>
-          <w:numId w:val="1"/>
-        </w:numPr>
-        <w:rPr>
-          <w:rFonts w:ascii="Times New Roman" w:hAnsi="Times New Roman" w:cs="Times New Roman"/>
-          <w:sz w:val="14"/>
-          <w:szCs w:val="14"/>
-        </w:rPr>
-      </w:pPr>
-      <w:r>
-        <w:rPr>
-          <w:rFonts w:ascii="Times New Roman" w:hAnsi="Times New Roman" w:cs="Times New Roman"/>
-          <w:sz w:val="14"/>
-          <w:szCs w:val="14"/>
-        </w:rPr>
-        <w:t>Pass the CQ ID for which queue needs to be reaped. Q ID = 0 (ACQ) are supported, as well as all others.</w:t>
-      </w:r>
-    </w:p>
-    <w:p>
-      <w:pPr>
-        <w:pStyle w:val="ListParagraph"/>
-        <w:numPr>
-          <w:ilvl w:val="5"/>
-          <w:numId w:val="1"/>
-        </w:numPr>
-        <w:rPr>
-          <w:rFonts w:ascii="Times New Roman" w:hAnsi="Times New Roman" w:cs="Times New Roman"/>
-          <w:sz w:val="14"/>
-          <w:szCs w:val="14"/>
-        </w:rPr>
-      </w:pPr>
-      <w:r>
-        <w:rPr>
-          <w:rFonts w:ascii="Times New Roman" w:hAnsi="Times New Roman" w:cs="Times New Roman"/>
-          <w:sz w:val="14"/>
-          <w:szCs w:val="14"/>
-        </w:rPr>
-        <w:t>if (</w:t>
-      </w:r>
-      <w:proofErr w:type="spellStart"/>
-      <w:r>
-        <w:rPr>
-          <w:rFonts w:ascii="Times New Roman" w:hAnsi="Times New Roman" w:cs="Times New Roman"/>
-          <w:sz w:val="14"/>
-          <w:szCs w:val="14"/>
-        </w:rPr>
-        <w:t>q_id</w:t>
-      </w:r>
-      <w:proofErr w:type="spellEnd"/>
-      <w:r>
-        <w:rPr>
-          <w:rFonts w:ascii="Times New Roman" w:hAnsi="Times New Roman" w:cs="Times New Roman"/>
-          <w:sz w:val="14"/>
-          <w:szCs w:val="14"/>
-        </w:rPr>
-        <w:t xml:space="preserve"> == 0) then Compl</w:t>
-      </w:r>
-      <w:r>
-        <w:rPr>
-          <w:rFonts w:ascii="Times New Roman" w:hAnsi="Times New Roman" w:cs="Times New Roman"/>
-          <w:sz w:val="14"/>
-          <w:szCs w:val="14"/>
-        </w:rPr>
-        <w:t>etion Entry Size (CES)</w:t>
-      </w:r>
-      <w:r>
-        <w:rPr>
-          <w:rFonts w:ascii="Times New Roman" w:hAnsi="Times New Roman" w:cs="Times New Roman"/>
-          <w:sz w:val="14"/>
-          <w:szCs w:val="14"/>
-        </w:rPr>
-        <w:t xml:space="preserve"> = 16B</w:t>
-      </w:r>
-    </w:p>
-    <w:p>
-      <w:pPr>
-        <w:pStyle w:val="ListParagraph"/>
-        <w:numPr>
-          <w:ilvl w:val="5"/>
-          <w:numId w:val="1"/>
-        </w:numPr>
-        <w:rPr>
-          <w:rFonts w:ascii="Times New Roman" w:hAnsi="Times New Roman" w:cs="Times New Roman"/>
-          <w:sz w:val="14"/>
-          <w:szCs w:val="14"/>
-        </w:rPr>
-      </w:pPr>
-      <w:proofErr w:type="gramStart"/>
-      <w:r>
-        <w:rPr>
-          <w:rFonts w:ascii="Times New Roman" w:hAnsi="Times New Roman" w:cs="Times New Roman"/>
-          <w:sz w:val="14"/>
-          <w:szCs w:val="14"/>
-        </w:rPr>
-        <w:t>if</w:t>
-      </w:r>
-      <w:proofErr w:type="gramEnd"/>
-      <w:r>
-        <w:rPr>
-          <w:rFonts w:ascii="Times New Roman" w:hAnsi="Times New Roman" w:cs="Times New Roman"/>
-          <w:sz w:val="14"/>
-          <w:szCs w:val="14"/>
-        </w:rPr>
-        <w:t xml:space="preserve"> (</w:t>
-      </w:r>
-      <w:proofErr w:type="spellStart"/>
-      <w:r>
-        <w:rPr>
-          <w:rFonts w:ascii="Times New Roman" w:hAnsi="Times New Roman" w:cs="Times New Roman"/>
-          <w:sz w:val="14"/>
-          <w:szCs w:val="14"/>
-        </w:rPr>
-        <w:t>q_id</w:t>
-      </w:r>
-      <w:proofErr w:type="spellEnd"/>
-      <w:r>
-        <w:rPr>
-          <w:rFonts w:ascii="Times New Roman" w:hAnsi="Times New Roman" w:cs="Times New Roman"/>
-          <w:sz w:val="14"/>
-          <w:szCs w:val="14"/>
-        </w:rPr>
-        <w:t xml:space="preserve"> != 0) then </w:t>
-      </w:r>
-      <w:r>
-        <w:rPr>
-          <w:rFonts w:ascii="Times New Roman" w:hAnsi="Times New Roman" w:cs="Times New Roman"/>
-          <w:sz w:val="14"/>
-          <w:szCs w:val="14"/>
-        </w:rPr>
-        <w:t>Compl</w:t>
-      </w:r>
-      <w:r>
-        <w:rPr>
-          <w:rFonts w:ascii="Times New Roman" w:hAnsi="Times New Roman" w:cs="Times New Roman"/>
-          <w:sz w:val="14"/>
-          <w:szCs w:val="14"/>
-        </w:rPr>
-        <w:t>etion Entry Size (CES)</w:t>
-      </w:r>
-      <w:r>
-        <w:rPr>
-          <w:rFonts w:ascii="Times New Roman" w:hAnsi="Times New Roman" w:cs="Times New Roman"/>
-          <w:sz w:val="14"/>
-          <w:szCs w:val="14"/>
-        </w:rPr>
-        <w:t xml:space="preserve"> </w:t>
-      </w:r>
-      <w:r>
-        <w:rPr>
-          <w:rFonts w:ascii="Times New Roman" w:hAnsi="Times New Roman" w:cs="Times New Roman"/>
-          <w:sz w:val="14"/>
-          <w:szCs w:val="14"/>
-        </w:rPr>
-        <w:t xml:space="preserve"> = CC.IOCQES.</w:t>
-      </w:r>
-    </w:p>
-    <w:p>
-      <w:pPr>
-        <w:pStyle w:val="ListParagraph"/>
-        <w:numPr>
-          <w:ilvl w:val="3"/>
-          <w:numId w:val="1"/>
-        </w:numPr>
-        <w:rPr>
-          <w:rFonts w:ascii="Times New Roman" w:hAnsi="Times New Roman" w:cs="Times New Roman"/>
-          <w:sz w:val="14"/>
-          <w:szCs w:val="14"/>
-        </w:rPr>
-      </w:pPr>
-      <w:r>
-        <w:rPr>
-          <w:rFonts w:ascii="Times New Roman" w:hAnsi="Times New Roman" w:cs="Times New Roman"/>
-          <w:sz w:val="14"/>
-          <w:szCs w:val="14"/>
-        </w:rPr>
-        <w:t xml:space="preserve">U16 </w:t>
-      </w:r>
-      <w:proofErr w:type="spellStart"/>
-      <w:r>
-        <w:rPr>
-          <w:rFonts w:ascii="Times New Roman" w:hAnsi="Times New Roman" w:cs="Times New Roman"/>
-          <w:sz w:val="14"/>
-          <w:szCs w:val="14"/>
-        </w:rPr>
-        <w:t>num_remaining</w:t>
-      </w:r>
-      <w:proofErr w:type="spellEnd"/>
-    </w:p>
-    <w:p>
-      <w:pPr>
-        <w:pStyle w:val="ListParagraph"/>
-        <w:numPr>
-          <w:ilvl w:val="5"/>
-          <w:numId w:val="1"/>
-        </w:numPr>
-        <w:rPr>
-          <w:rFonts w:ascii="Times New Roman" w:hAnsi="Times New Roman" w:cs="Times New Roman"/>
-          <w:sz w:val="14"/>
-          <w:szCs w:val="14"/>
-        </w:rPr>
-      </w:pPr>
-      <w:r>
-        <w:rPr>
-          <w:rFonts w:ascii="Times New Roman" w:hAnsi="Times New Roman" w:cs="Times New Roman"/>
-          <w:sz w:val="14"/>
-          <w:szCs w:val="14"/>
-        </w:rPr>
         <w:lastRenderedPageBreak/>
-        <w:t>Driver returns the number of Completion Entry (CE’s) there are</w:t>
-      </w:r>
-      <w:r>
-        <w:rPr>
-          <w:rFonts w:ascii="Times New Roman" w:hAnsi="Times New Roman" w:cs="Times New Roman"/>
-          <w:sz w:val="14"/>
-          <w:szCs w:val="14"/>
-        </w:rPr>
-        <w:t xml:space="preserve"> waiting</w:t>
-      </w:r>
-      <w:r>
-        <w:rPr>
-          <w:rFonts w:ascii="Times New Roman" w:hAnsi="Times New Roman" w:cs="Times New Roman"/>
-          <w:sz w:val="14"/>
-          <w:szCs w:val="14"/>
-        </w:rPr>
-        <w:t xml:space="preserve"> to reap from the specified CQ.</w:t>
-      </w:r>
-      <w:r>
-        <w:rPr>
-          <w:rFonts w:ascii="Times New Roman" w:hAnsi="Times New Roman" w:cs="Times New Roman"/>
-          <w:sz w:val="14"/>
-          <w:szCs w:val="14"/>
-        </w:rPr>
-        <w:t xml:space="preserve"> This number is explained in the NOTES below.</w:t>
-      </w:r>
-    </w:p>
-    <w:p>
-      <w:pPr>
-        <w:pStyle w:val="ListParagraph"/>
-        <w:numPr>
-          <w:ilvl w:val="5"/>
-          <w:numId w:val="1"/>
-        </w:numPr>
-        <w:rPr>
-          <w:rFonts w:ascii="Times New Roman" w:hAnsi="Times New Roman" w:cs="Times New Roman"/>
-          <w:sz w:val="14"/>
-          <w:szCs w:val="14"/>
-        </w:rPr>
-      </w:pPr>
-      <w:r>
-        <w:rPr>
-          <w:rFonts w:ascii="Times New Roman" w:hAnsi="Times New Roman" w:cs="Times New Roman"/>
-          <w:sz w:val="14"/>
-          <w:szCs w:val="14"/>
-        </w:rPr>
         <w:t>This is a 1-based number</w:t>
       </w:r>
     </w:p>
@@ -23060,71 +22976,71 @@
           <w:sz w:val="14"/>
           <w:szCs w:val="14"/>
         </w:rPr>
+        <w:t xml:space="preserve">Update </w:t>
+      </w:r>
+      <w:r>
+        <w:rPr>
+          <w:rFonts w:ascii="Times New Roman" w:hAnsi="Times New Roman" w:cs="Times New Roman"/>
+          <w:sz w:val="14"/>
+          <w:szCs w:val="14"/>
+        </w:rPr>
+        <w:t>m</w:t>
+      </w:r>
+      <w:r>
+        <w:rPr>
+          <w:rFonts w:ascii="Times New Roman" w:hAnsi="Times New Roman" w:cs="Times New Roman"/>
+          <w:sz w:val="14"/>
+          <w:szCs w:val="14"/>
+        </w:rPr>
+        <w:t>etrics_device_list[this_device]</w:t>
+      </w:r>
+      <w:r>
+        <w:rPr>
+          <w:rFonts w:ascii="Times New Roman" w:hAnsi="Times New Roman" w:cs="Times New Roman"/>
+          <w:sz w:val="14"/>
+          <w:szCs w:val="14"/>
+        </w:rPr>
+        <w:t>.</w:t>
+      </w:r>
+      <w:r>
+        <w:rPr>
+          <w:rFonts w:ascii="Times New Roman" w:hAnsi="Times New Roman" w:cs="Times New Roman"/>
+          <w:sz w:val="14"/>
+          <w:szCs w:val="14"/>
+        </w:rPr>
+        <w:t xml:space="preserve">metrics_sq_list.public_sq.head_ptr with value from </w:t>
+      </w:r>
+      <w:proofErr w:type="spellStart"/>
+      <w:r>
+        <w:rPr>
+          <w:rFonts w:ascii="Times New Roman" w:hAnsi="Times New Roman" w:cs="Times New Roman"/>
+          <w:sz w:val="14"/>
+          <w:szCs w:val="14"/>
+        </w:rPr>
+        <w:t>CE.head_ptr</w:t>
+      </w:r>
+      <w:proofErr w:type="spellEnd"/>
+    </w:p>
+    <w:p>
+      <w:pPr>
+        <w:pStyle w:val="ListParagraph"/>
+        <w:numPr>
+          <w:ilvl w:val="6"/>
+          <w:numId w:val="1"/>
+        </w:numPr>
+        <w:rPr>
+          <w:rFonts w:ascii="Times New Roman" w:hAnsi="Times New Roman" w:cs="Times New Roman"/>
+          <w:sz w:val="14"/>
+          <w:szCs w:val="14"/>
+        </w:rPr>
+      </w:pPr>
+      <w:r>
+        <w:rPr>
+          <w:rFonts w:ascii="Times New Roman" w:hAnsi="Times New Roman" w:cs="Times New Roman"/>
+          <w:sz w:val="14"/>
+          <w:szCs w:val="14"/>
+        </w:rPr>
         <w:lastRenderedPageBreak/>
-        <w:t xml:space="preserve">Update </w:t>
-      </w:r>
-      <w:r>
-        <w:rPr>
-          <w:rFonts w:ascii="Times New Roman" w:hAnsi="Times New Roman" w:cs="Times New Roman"/>
-          <w:sz w:val="14"/>
-          <w:szCs w:val="14"/>
-        </w:rPr>
-        <w:t>m</w:t>
-      </w:r>
-      <w:r>
-        <w:rPr>
-          <w:rFonts w:ascii="Times New Roman" w:hAnsi="Times New Roman" w:cs="Times New Roman"/>
-          <w:sz w:val="14"/>
-          <w:szCs w:val="14"/>
-        </w:rPr>
-        <w:t>etrics_device_list[this_device]</w:t>
-      </w:r>
-      <w:r>
-        <w:rPr>
-          <w:rFonts w:ascii="Times New Roman" w:hAnsi="Times New Roman" w:cs="Times New Roman"/>
-          <w:sz w:val="14"/>
-          <w:szCs w:val="14"/>
-        </w:rPr>
-        <w:t>.</w:t>
-      </w:r>
-      <w:r>
-        <w:rPr>
-          <w:rFonts w:ascii="Times New Roman" w:hAnsi="Times New Roman" w:cs="Times New Roman"/>
-          <w:sz w:val="14"/>
-          <w:szCs w:val="14"/>
-        </w:rPr>
-        <w:t xml:space="preserve">metrics_sq_list.public_sq.head_ptr with value from </w:t>
-      </w:r>
-      <w:proofErr w:type="spellStart"/>
-      <w:r>
-        <w:rPr>
-          <w:rFonts w:ascii="Times New Roman" w:hAnsi="Times New Roman" w:cs="Times New Roman"/>
-          <w:sz w:val="14"/>
-          <w:szCs w:val="14"/>
-        </w:rPr>
-        <w:t>CE.head_ptr</w:t>
-      </w:r>
-      <w:proofErr w:type="spellEnd"/>
-    </w:p>
-    <w:p>
-      <w:pPr>
-        <w:pStyle w:val="ListParagraph"/>
-        <w:numPr>
-          <w:ilvl w:val="6"/>
-          <w:numId w:val="1"/>
-        </w:numPr>
-        <w:rPr>
-          <w:rFonts w:ascii="Times New Roman" w:hAnsi="Times New Roman" w:cs="Times New Roman"/>
-          <w:sz w:val="14"/>
-          <w:szCs w:val="14"/>
-        </w:rPr>
-      </w:pPr>
-      <w:r>
-        <w:rPr>
-          <w:rFonts w:ascii="Times New Roman" w:hAnsi="Times New Roman" w:cs="Times New Roman"/>
-          <w:sz w:val="14"/>
-          <w:szCs w:val="14"/>
-        </w:rPr>
         <w:t>If a lookup actuall</w:t>
       </w:r>
       <w:r>
@@ -26066,7 +25982,7 @@
             <w:rPr>
               <w:noProof/>
             </w:rPr>
-            <w:t>1</w:t>
+            <w:t>6</w:t>
           </w:r>
         </w:fldSimple>
       </w:p>

</xml_diff>

<commit_message>
intVec changed to int_vec
</commit_message>
<xml_diff>
--- a/readme.api.docx
+++ b/readme.api.docx
@@ -100,7 +100,7 @@
           <v:shape id="_x0000_i1025" type="#_x0000_t75" style="width:460.55pt;height:534.25pt" o:ole="">
             <v:imagedata r:id="rId7" o:title=""/>
           </v:shape>
-          <o:OLEObject Type="Embed" ProgID="Visio.Drawing.11" ShapeID="_x0000_i1025" DrawAspect="Content" ObjectID="_1378817282" r:id="rId8"/>
+          <o:OLEObject Type="Embed" ProgID="Visio.Drawing.11" ShapeID="_x0000_i1025" DrawAspect="Content" ObjectID="_1378817445" r:id="rId8"/>
         </w:object>
       </w:r>
     </w:p>
@@ -370,7 +370,25 @@
           <w:sz w:val="14"/>
           <w:szCs w:val="14"/>
         </w:rPr>
-        <w:t>intVec</w:t>
+        <w:t>int</w:t>
+      </w:r>
+      <w:r>
+        <w:rPr>
+          <w:rFonts w:ascii="Times New Roman" w:hAnsi="Times New Roman" w:cs="Times New Roman"/>
+          <w:color w:val="0070C0"/>
+          <w:sz w:val="14"/>
+          <w:szCs w:val="14"/>
+        </w:rPr>
+        <w:t>_v</w:t>
+      </w:r>
+      <w:r>
+        <w:rPr>
+          <w:rFonts w:ascii="Times New Roman" w:hAnsi="Times New Roman" w:cs="Times New Roman"/>
+          <w:color w:val="0070C0"/>
+          <w:sz w:val="14"/>
+          <w:szCs w:val="14"/>
+        </w:rPr>
+        <w:t>ec</w:t>
       </w:r>
       <w:proofErr w:type="spellEnd"/>
       <w:r>
@@ -28260,7 +28278,7 @@
             <w:rPr>
               <w:noProof/>
             </w:rPr>
-            <w:t>7</w:t>
+            <w:t>1</w:t>
           </w:r>
         </w:fldSimple>
       </w:p>

</xml_diff>

<commit_message>
Updated algorithm section of IOCTL_SEND_64B
</commit_message>
<xml_diff>
--- a/readme.api.docx
+++ b/readme.api.docx
@@ -23,7 +23,7 @@
           <w:sz w:val="18"/>
           <w:szCs w:val="14"/>
         </w:rPr>
-        <w:t>Document VERSION 1.10</w:t>
+        <w:t>Document VERSION 1.11</w:t>
       </w:r>
     </w:p>
     <w:p>
@@ -100,7 +100,7 @@
           <v:shape id="_x0000_i1025" type="#_x0000_t75" style="width:458.15pt;height:527.1pt" o:ole="">
             <v:imagedata r:id="rId7" o:title=""/>
           </v:shape>
-          <o:OLEObject Type="Embed" ProgID="Visio.Drawing.11" ShapeID="_x0000_i1025" DrawAspect="Content" ObjectID="_1379397501" r:id="rId8"/>
+          <o:OLEObject Type="Embed" ProgID="Visio.Drawing.11" ShapeID="_x0000_i1025" DrawAspect="Content" ObjectID="_1379407604" r:id="rId8"/>
         </w:object>
       </w:r>
     </w:p>
@@ -21563,7 +21563,25 @@
           <w:sz w:val="14"/>
           <w:szCs w:val="14"/>
         </w:rPr>
-        <w:t>public_sq.tail_ptr);</w:t>
+        <w:t>public_sq.head</w:t>
+      </w:r>
+      <w:r>
+        <w:rPr>
+          <w:rFonts w:ascii="Times New Roman" w:hAnsi="Times New Roman" w:cs="Times New Roman"/>
+          <w:color w:val="FF0000"/>
+          <w:sz w:val="14"/>
+          <w:szCs w:val="14"/>
+        </w:rPr>
+        <w:t>_ptr);</w:t>
+      </w:r>
+      <w:r>
+        <w:rPr>
+          <w:rFonts w:ascii="Times New Roman" w:hAnsi="Times New Roman" w:cs="Times New Roman"/>
+          <w:color w:val="FF0000"/>
+          <w:sz w:val="14"/>
+          <w:szCs w:val="14"/>
+        </w:rPr>
+        <w:t xml:space="preserve"> //make note of roll over</w:t>
       </w:r>
     </w:p>
     <w:p>
@@ -21830,7 +21848,63 @@
           <w:sz w:val="14"/>
           <w:szCs w:val="14"/>
         </w:rPr>
-        <w:t>Follow the algorithm outlined by ALGO_TRACK_CMD described below, but replace the ‘?’ with ‘c’ character.</w:t>
+        <w:t>Follow the algo</w:t>
+      </w:r>
+      <w:r>
+        <w:rPr>
+          <w:rFonts w:ascii="Times New Roman" w:hAnsi="Times New Roman" w:cs="Times New Roman"/>
+          <w:color w:val="FF0000"/>
+          <w:sz w:val="14"/>
+          <w:szCs w:val="14"/>
+        </w:rPr>
+        <w:t xml:space="preserve">rithm outlined by ALGO_HANDLE_Q_CREATION </w:t>
+      </w:r>
+      <w:r>
+        <w:rPr>
+          <w:rFonts w:ascii="Times New Roman" w:hAnsi="Times New Roman" w:cs="Times New Roman"/>
+          <w:color w:val="FF0000"/>
+          <w:sz w:val="14"/>
+          <w:szCs w:val="14"/>
+        </w:rPr>
+        <w:t>described be</w:t>
+      </w:r>
+      <w:r>
+        <w:rPr>
+          <w:rFonts w:ascii="Times New Roman" w:hAnsi="Times New Roman" w:cs="Times New Roman"/>
+          <w:color w:val="FF0000"/>
+          <w:sz w:val="14"/>
+          <w:szCs w:val="14"/>
+        </w:rPr>
+        <w:t xml:space="preserve">low, but replace the ‘?’ </w:t>
+      </w:r>
+      <w:proofErr w:type="gramStart"/>
+      <w:r>
+        <w:rPr>
+          <w:rFonts w:ascii="Times New Roman" w:hAnsi="Times New Roman" w:cs="Times New Roman"/>
+          <w:color w:val="FF0000"/>
+          <w:sz w:val="14"/>
+          <w:szCs w:val="14"/>
+        </w:rPr>
+        <w:t>with ‘s</w:t>
+      </w:r>
+      <w:r>
+        <w:rPr>
+          <w:rFonts w:ascii="Times New Roman" w:hAnsi="Times New Roman" w:cs="Times New Roman"/>
+          <w:color w:val="FF0000"/>
+          <w:sz w:val="14"/>
+          <w:szCs w:val="14"/>
+        </w:rPr>
+        <w:t>’</w:t>
+      </w:r>
+      <w:proofErr w:type="gramEnd"/>
+      <w:r>
+        <w:rPr>
+          <w:rFonts w:ascii="Times New Roman" w:hAnsi="Times New Roman" w:cs="Times New Roman"/>
+          <w:color w:val="FF0000"/>
+          <w:sz w:val="14"/>
+          <w:szCs w:val="14"/>
+        </w:rPr>
+        <w:t xml:space="preserve"> character.</w:t>
       </w:r>
     </w:p>
     <w:p>
@@ -21919,7 +21993,25 @@
           <w:sz w:val="14"/>
           <w:szCs w:val="14"/>
         </w:rPr>
-        <w:t>Follow the algorithm outlined by ALGO_TRACK_CMD described below, but replace the ‘?’ with ‘c’ character.</w:t>
+        <w:t xml:space="preserve">Follow the algorithm outlined by </w:t>
+      </w:r>
+      <w:r>
+        <w:rPr>
+          <w:rFonts w:ascii="Times New Roman" w:hAnsi="Times New Roman" w:cs="Times New Roman"/>
+          <w:color w:val="FF0000"/>
+          <w:sz w:val="14"/>
+          <w:szCs w:val="14"/>
+        </w:rPr>
+        <w:t xml:space="preserve">ALGO_HANDLE_Q_CREATION </w:t>
+      </w:r>
+      <w:r>
+        <w:rPr>
+          <w:rFonts w:ascii="Times New Roman" w:hAnsi="Times New Roman" w:cs="Times New Roman"/>
+          <w:color w:val="FF0000"/>
+          <w:sz w:val="14"/>
+          <w:szCs w:val="14"/>
+        </w:rPr>
+        <w:t>described below, but replace the ‘?’ with ‘c’ character.</w:t>
       </w:r>
     </w:p>
     <w:p>
@@ -23008,6 +23100,135 @@
           <w:sz w:val="14"/>
           <w:szCs w:val="14"/>
         </w:rPr>
+        <w:t>Synchronizing DMA segments:</w:t>
+      </w:r>
+    </w:p>
+    <w:p>
+      <w:pPr>
+        <w:pStyle w:val="ListParagraph"/>
+        <w:numPr>
+          <w:ilvl w:val="7"/>
+          <w:numId w:val="2"/>
+        </w:numPr>
+        <w:rPr>
+          <w:rFonts w:ascii="Times New Roman" w:hAnsi="Times New Roman" w:cs="Times New Roman"/>
+          <w:color w:val="FF0000"/>
+          <w:sz w:val="14"/>
+          <w:szCs w:val="14"/>
+        </w:rPr>
+      </w:pPr>
+      <w:r>
+        <w:rPr>
+          <w:rFonts w:ascii="Times New Roman" w:hAnsi="Times New Roman" w:cs="Times New Roman"/>
+          <w:color w:val="FF0000"/>
+          <w:sz w:val="14"/>
+          <w:szCs w:val="14"/>
+        </w:rPr>
+        <w:t>if (</w:t>
+      </w:r>
+      <w:r>
+        <w:rPr>
+          <w:rFonts w:ascii="Times New Roman" w:hAnsi="Times New Roman" w:cs="Times New Roman"/>
+          <w:color w:val="FF0000"/>
+          <w:sz w:val="14"/>
+          <w:szCs w:val="14"/>
+        </w:rPr>
+        <w:t>metrics_device_list[this_device].metrics_sq_list[q_id].private_sq</w:t>
+      </w:r>
+      <w:r>
+        <w:rPr>
+          <w:rFonts w:ascii="Times New Roman" w:hAnsi="Times New Roman" w:cs="Times New Roman"/>
+          <w:color w:val="FF0000"/>
+          <w:sz w:val="14"/>
+          <w:szCs w:val="14"/>
+        </w:rPr>
+        <w:t>.contig == false) then</w:t>
+      </w:r>
+    </w:p>
+    <w:p>
+      <w:pPr>
+        <w:pStyle w:val="ListParagraph"/>
+        <w:numPr>
+          <w:ilvl w:val="8"/>
+          <w:numId w:val="2"/>
+        </w:numPr>
+        <w:rPr>
+          <w:rFonts w:ascii="Times New Roman" w:hAnsi="Times New Roman" w:cs="Times New Roman"/>
+          <w:color w:val="FF0000"/>
+          <w:sz w:val="14"/>
+          <w:szCs w:val="14"/>
+        </w:rPr>
+      </w:pPr>
+      <w:r>
+        <w:rPr>
+          <w:rFonts w:ascii="Times New Roman" w:hAnsi="Times New Roman" w:cs="Times New Roman"/>
+          <w:color w:val="FF0000"/>
+          <w:sz w:val="14"/>
+          <w:szCs w:val="14"/>
+        </w:rPr>
+        <w:t xml:space="preserve">Before adding command into the SQ </w:t>
+      </w:r>
+      <w:proofErr w:type="spellStart"/>
+      <w:r>
+        <w:rPr>
+          <w:rFonts w:ascii="Times New Roman" w:hAnsi="Times New Roman" w:cs="Times New Roman"/>
+          <w:color w:val="FF0000"/>
+          <w:sz w:val="14"/>
+          <w:szCs w:val="14"/>
+        </w:rPr>
+        <w:t>dma_sync_sg_for_device</w:t>
+      </w:r>
+      <w:proofErr w:type="spellEnd"/>
+      <w:r>
+        <w:rPr>
+          <w:rFonts w:ascii="Times New Roman" w:hAnsi="Times New Roman" w:cs="Times New Roman"/>
+          <w:color w:val="FF0000"/>
+          <w:sz w:val="14"/>
+          <w:szCs w:val="14"/>
+        </w:rPr>
+        <w:t xml:space="preserve">() should be called with appropriate values from </w:t>
+      </w:r>
+      <w:r>
+        <w:rPr>
+          <w:rFonts w:ascii="Times New Roman" w:hAnsi="Times New Roman" w:cs="Times New Roman"/>
+          <w:color w:val="FF0000"/>
+          <w:sz w:val="14"/>
+          <w:szCs w:val="14"/>
+        </w:rPr>
+        <w:t>metrics_device_list[this_device].metrics_sq_list[q_id].private_sq</w:t>
+      </w:r>
+      <w:r>
+        <w:rPr>
+          <w:rFonts w:ascii="Times New Roman" w:hAnsi="Times New Roman" w:cs="Times New Roman"/>
+          <w:color w:val="FF0000"/>
+          <w:sz w:val="14"/>
+          <w:szCs w:val="14"/>
+        </w:rPr>
+        <w:t xml:space="preserve">.prp_persist structure </w:t>
+      </w:r>
+    </w:p>
+    <w:p>
+      <w:pPr>
+        <w:pStyle w:val="ListParagraph"/>
+        <w:numPr>
+          <w:ilvl w:val="6"/>
+          <w:numId w:val="2"/>
+        </w:numPr>
+        <w:rPr>
+          <w:rFonts w:ascii="Times New Roman" w:hAnsi="Times New Roman" w:cs="Times New Roman"/>
+          <w:color w:val="FF0000"/>
+          <w:sz w:val="14"/>
+          <w:szCs w:val="14"/>
+        </w:rPr>
+      </w:pPr>
+      <w:r>
+        <w:rPr>
+          <w:rFonts w:ascii="Times New Roman" w:hAnsi="Times New Roman" w:cs="Times New Roman"/>
+          <w:color w:val="FF0000"/>
+          <w:sz w:val="14"/>
+          <w:szCs w:val="14"/>
+        </w:rPr>
+        <w:lastRenderedPageBreak/>
         <w:t xml:space="preserve">Remember to only copy </w:t>
       </w:r>
       <w:proofErr w:type="spellStart"/>
@@ -23094,7 +23315,6 @@
           <w:sz w:val="14"/>
           <w:szCs w:val="14"/>
         </w:rPr>
-        <w:lastRenderedPageBreak/>
         <w:t>Increment metrics_device_</w:t>
       </w:r>
       <w:proofErr w:type="gramStart"/>
@@ -23146,6 +23366,15 @@
         </w:rPr>
         <w:t xml:space="preserve"> at the beginning of this algorithm.</w:t>
       </w:r>
+      <w:r>
+        <w:rPr>
+          <w:rFonts w:ascii="Times New Roman" w:hAnsi="Times New Roman" w:cs="Times New Roman"/>
+          <w:color w:val="FF0000"/>
+          <w:sz w:val="14"/>
+          <w:szCs w:val="14"/>
+        </w:rPr>
+        <w:t xml:space="preserve"> Make note of rollover of queue pointers</w:t>
+      </w:r>
     </w:p>
     <w:p>
       <w:pPr>
@@ -24742,172 +24971,6 @@
           <w:szCs w:val="14"/>
         </w:rPr>
         <w:t>].private_?q.vir_kern_add</w:t>
-      </w:r>
-    </w:p>
-    <w:p>
-      <w:pPr>
-        <w:pStyle w:val="ListParagraph"/>
-        <w:numPr>
-          <w:ilvl w:val="4"/>
-          <w:numId w:val="2"/>
-        </w:numPr>
-        <w:rPr>
-          <w:rFonts w:ascii="Times New Roman" w:hAnsi="Times New Roman" w:cs="Times New Roman"/>
-          <w:color w:val="FF0000"/>
-          <w:sz w:val="14"/>
-          <w:szCs w:val="14"/>
-        </w:rPr>
-      </w:pPr>
-      <w:r>
-        <w:rPr>
-          <w:rFonts w:ascii="Times New Roman" w:hAnsi="Times New Roman" w:cs="Times New Roman"/>
-          <w:color w:val="FF0000"/>
-          <w:sz w:val="14"/>
-          <w:szCs w:val="14"/>
-        </w:rPr>
-        <w:t>Synchronizing DMA segments:</w:t>
-      </w:r>
-    </w:p>
-    <w:p>
-      <w:pPr>
-        <w:pStyle w:val="ListParagraph"/>
-        <w:numPr>
-          <w:ilvl w:val="5"/>
-          <w:numId w:val="2"/>
-        </w:numPr>
-        <w:rPr>
-          <w:rFonts w:ascii="Times New Roman" w:hAnsi="Times New Roman" w:cs="Times New Roman"/>
-          <w:color w:val="FF0000"/>
-          <w:sz w:val="14"/>
-          <w:szCs w:val="14"/>
-        </w:rPr>
-      </w:pPr>
-      <w:r>
-        <w:rPr>
-          <w:rFonts w:ascii="Times New Roman" w:hAnsi="Times New Roman" w:cs="Times New Roman"/>
-          <w:color w:val="FF0000"/>
-          <w:sz w:val="14"/>
-          <w:szCs w:val="14"/>
-        </w:rPr>
-        <w:t xml:space="preserve">If the command </w:t>
-      </w:r>
-      <w:proofErr w:type="spellStart"/>
-      <w:r>
-        <w:rPr>
-          <w:rFonts w:ascii="Times New Roman" w:hAnsi="Times New Roman" w:cs="Times New Roman"/>
-          <w:color w:val="FF0000"/>
-          <w:sz w:val="14"/>
-          <w:szCs w:val="14"/>
-        </w:rPr>
-        <w:t>opcode</w:t>
-      </w:r>
-      <w:proofErr w:type="spellEnd"/>
-      <w:r>
-        <w:rPr>
-          <w:rFonts w:ascii="Times New Roman" w:hAnsi="Times New Roman" w:cs="Times New Roman"/>
-          <w:color w:val="FF0000"/>
-          <w:sz w:val="14"/>
-          <w:szCs w:val="14"/>
-        </w:rPr>
-        <w:t xml:space="preserve"> is for </w:t>
-      </w:r>
-      <w:proofErr w:type="spellStart"/>
-      <w:r>
-        <w:rPr>
-          <w:rFonts w:ascii="Times New Roman" w:hAnsi="Times New Roman" w:cs="Times New Roman"/>
-          <w:color w:val="FF0000"/>
-          <w:sz w:val="14"/>
-          <w:szCs w:val="14"/>
-        </w:rPr>
-        <w:t>discontig</w:t>
-      </w:r>
-      <w:proofErr w:type="spellEnd"/>
-      <w:r>
-        <w:rPr>
-          <w:rFonts w:ascii="Times New Roman" w:hAnsi="Times New Roman" w:cs="Times New Roman"/>
-          <w:color w:val="FF0000"/>
-          <w:sz w:val="14"/>
-          <w:szCs w:val="14"/>
-        </w:rPr>
-        <w:t xml:space="preserve"> IOSQ then before adding command into the </w:t>
-      </w:r>
-      <w:proofErr w:type="spellStart"/>
-      <w:r>
-        <w:rPr>
-          <w:rFonts w:ascii="Times New Roman" w:hAnsi="Times New Roman" w:cs="Times New Roman"/>
-          <w:color w:val="FF0000"/>
-          <w:sz w:val="14"/>
-          <w:szCs w:val="14"/>
-        </w:rPr>
-        <w:t>discontig</w:t>
-      </w:r>
-      <w:proofErr w:type="spellEnd"/>
-      <w:r>
-        <w:rPr>
-          <w:rFonts w:ascii="Times New Roman" w:hAnsi="Times New Roman" w:cs="Times New Roman"/>
-          <w:color w:val="FF0000"/>
-          <w:sz w:val="14"/>
-          <w:szCs w:val="14"/>
-        </w:rPr>
-        <w:t xml:space="preserve"> Queue </w:t>
-      </w:r>
-      <w:proofErr w:type="spellStart"/>
-      <w:r>
-        <w:rPr>
-          <w:rFonts w:ascii="Times New Roman" w:hAnsi="Times New Roman" w:cs="Times New Roman"/>
-          <w:color w:val="FF0000"/>
-          <w:sz w:val="14"/>
-          <w:szCs w:val="14"/>
-        </w:rPr>
-        <w:t>dma_sync_sg_for_device</w:t>
-      </w:r>
-      <w:proofErr w:type="spellEnd"/>
-      <w:r>
-        <w:rPr>
-          <w:rFonts w:ascii="Times New Roman" w:hAnsi="Times New Roman" w:cs="Times New Roman"/>
-          <w:color w:val="FF0000"/>
-          <w:sz w:val="14"/>
-          <w:szCs w:val="14"/>
-        </w:rPr>
-        <w:t xml:space="preserve"> should be called with appropriate values</w:t>
-      </w:r>
-      <w:r>
-        <w:rPr>
-          <w:rFonts w:ascii="Times New Roman" w:hAnsi="Times New Roman" w:cs="Times New Roman"/>
-          <w:color w:val="FF0000"/>
-          <w:sz w:val="14"/>
-          <w:szCs w:val="14"/>
-        </w:rPr>
-        <w:t xml:space="preserve"> from </w:t>
-      </w:r>
-      <w:proofErr w:type="spellStart"/>
-      <w:r>
-        <w:rPr>
-          <w:rFonts w:ascii="Times New Roman" w:hAnsi="Times New Roman" w:cs="Times New Roman"/>
-          <w:color w:val="FF0000"/>
-          <w:sz w:val="14"/>
-          <w:szCs w:val="14"/>
-        </w:rPr>
-        <w:t>prp_persist</w:t>
-      </w:r>
-      <w:proofErr w:type="spellEnd"/>
-      <w:r>
-        <w:rPr>
-          <w:rFonts w:ascii="Times New Roman" w:hAnsi="Times New Roman" w:cs="Times New Roman"/>
-          <w:color w:val="FF0000"/>
-          <w:sz w:val="14"/>
-          <w:szCs w:val="14"/>
-        </w:rPr>
-        <w:t xml:space="preserve"> structure</w:t>
-      </w:r>
-      <w:r>
-        <w:rPr>
-          <w:rFonts w:ascii="Times New Roman" w:hAnsi="Times New Roman" w:cs="Times New Roman"/>
-          <w:color w:val="FF0000"/>
-          <w:sz w:val="14"/>
-          <w:szCs w:val="14"/>
-        </w:rPr>
-        <w:t xml:space="preserve"> </w:t>
       </w:r>
     </w:p>
     <w:p>

</xml_diff>